<commit_message>
NOMBRE CARPETAS LOCAL REMOTO IGUALES
</commit_message>
<xml_diff>
--- a/git_comandos.docx
+++ b/git_comandos.docx
@@ -14,15 +14,7 @@
         <w:t xml:space="preserve"> </w:t>
       </w:r>
       <w:r>
-        <w:t xml:space="preserve">verifico la versión de </w:t>
-      </w:r>
-      <w:proofErr w:type="spellStart"/>
-      <w:r>
-        <w:t>git</w:t>
-      </w:r>
-      <w:proofErr w:type="spellEnd"/>
-      <w:r>
-        <w:t xml:space="preserve"> instalada</w:t>
+        <w:t>verifico la versión de git instalada</w:t>
       </w:r>
     </w:p>
     <w:p>
@@ -33,19 +25,9 @@
           <w:numId w:val="1"/>
         </w:numPr>
       </w:pPr>
-      <w:proofErr w:type="spellStart"/>
-      <w:r>
-        <w:t>git</w:t>
-      </w:r>
-      <w:proofErr w:type="spellEnd"/>
-      <w:r>
-        <w:t xml:space="preserve"> --</w:t>
-      </w:r>
-      <w:proofErr w:type="spellStart"/>
-      <w:r>
-        <w:t>version</w:t>
-      </w:r>
-      <w:proofErr w:type="spellEnd"/>
+      <w:r>
+        <w:t>git --version</w:t>
+      </w:r>
     </w:p>
     <w:p>
       <w:r>
@@ -85,21 +67,7 @@
         <w:rPr>
           <w:lang w:val="en-US"/>
         </w:rPr>
-        <w:t>ame “</w:t>
-      </w:r>
-      <w:proofErr w:type="spellStart"/>
-      <w:r>
-        <w:rPr>
-          <w:lang w:val="en-US"/>
-        </w:rPr>
-        <w:t>guillermo_tessada</w:t>
-      </w:r>
-      <w:proofErr w:type="spellEnd"/>
-      <w:r>
-        <w:rPr>
-          <w:lang w:val="en-US"/>
-        </w:rPr>
-        <w:t>”</w:t>
+        <w:t>ame “guillermo_tessada”</w:t>
       </w:r>
     </w:p>
     <w:p>
@@ -117,41 +85,19 @@
         <w:rPr>
           <w:lang w:val="en-US"/>
         </w:rPr>
-        <w:t xml:space="preserve">git </w:t>
-      </w:r>
-      <w:proofErr w:type="gramStart"/>
+        <w:t xml:space="preserve">git config </w:t>
+      </w:r>
       <w:r>
         <w:rPr>
           <w:lang w:val="en-US"/>
         </w:rPr>
-        <w:t xml:space="preserve">config </w:t>
+        <w:t xml:space="preserve"> --</w:t>
       </w:r>
       <w:r>
         <w:rPr>
           <w:lang w:val="en-US"/>
         </w:rPr>
-        <w:t xml:space="preserve"> --</w:t>
-      </w:r>
-      <w:proofErr w:type="gramEnd"/>
-      <w:r>
-        <w:rPr>
-          <w:lang w:val="en-US"/>
-        </w:rPr>
-        <w:t xml:space="preserve">global </w:t>
-      </w:r>
-      <w:proofErr w:type="spellStart"/>
-      <w:r>
-        <w:rPr>
-          <w:lang w:val="en-US"/>
-        </w:rPr>
-        <w:t>user.email</w:t>
-      </w:r>
-      <w:proofErr w:type="spellEnd"/>
-      <w:r>
-        <w:rPr>
-          <w:lang w:val="en-US"/>
-        </w:rPr>
-        <w:t xml:space="preserve"> </w:t>
+        <w:t xml:space="preserve">global user.email </w:t>
       </w:r>
       <w:hyperlink r:id="rId5" w:history="1">
         <w:r>
@@ -171,43 +117,12 @@
           <w:numId w:val="1"/>
         </w:numPr>
       </w:pPr>
-      <w:proofErr w:type="spellStart"/>
-      <w:r>
-        <w:t>git</w:t>
-      </w:r>
-      <w:proofErr w:type="spellEnd"/>
-      <w:r>
-        <w:t xml:space="preserve"> </w:t>
-      </w:r>
-      <w:proofErr w:type="spellStart"/>
-      <w:r>
-        <w:t>config</w:t>
-      </w:r>
-      <w:proofErr w:type="spellEnd"/>
-      <w:r>
-        <w:t xml:space="preserve"> -- </w:t>
-      </w:r>
-      <w:proofErr w:type="spellStart"/>
-      <w:proofErr w:type="gramStart"/>
-      <w:r>
-        <w:t>list</w:t>
-      </w:r>
-      <w:proofErr w:type="spellEnd"/>
-      <w:r>
-        <w:t xml:space="preserve">  permite</w:t>
-      </w:r>
-      <w:proofErr w:type="gramEnd"/>
-      <w:r>
-        <w:t xml:space="preserve"> de ver las co</w:t>
-      </w:r>
-      <w:r>
-        <w:t xml:space="preserve">nfiguraciones de </w:t>
-      </w:r>
-      <w:proofErr w:type="spellStart"/>
-      <w:r>
-        <w:t>git</w:t>
-      </w:r>
-      <w:proofErr w:type="spellEnd"/>
+      <w:r>
+        <w:t>git config -- list  permite de ver las co</w:t>
+      </w:r>
+      <w:r>
+        <w:t>nfiguraciones de git</w:t>
+      </w:r>
     </w:p>
     <w:p/>
     <w:p>
@@ -219,15 +134,7 @@
         </w:numPr>
       </w:pPr>
       <w:r>
-        <w:t xml:space="preserve">para borrar una configuración de </w:t>
-      </w:r>
-      <w:proofErr w:type="spellStart"/>
-      <w:r>
-        <w:t>user</w:t>
-      </w:r>
-      <w:proofErr w:type="spellEnd"/>
-      <w:r>
-        <w:t xml:space="preserve"> y mail se puede usar:</w:t>
+        <w:t>para borrar una configuración de user y mail se puede usar:</w:t>
       </w:r>
     </w:p>
     <w:p>
@@ -260,61 +167,21 @@
         <w:rPr>
           <w:lang w:val="en-US"/>
         </w:rPr>
-        <w:t xml:space="preserve">git config --global --unset-all </w:t>
-      </w:r>
-      <w:proofErr w:type="spellStart"/>
-      <w:proofErr w:type="gramStart"/>
-      <w:r>
+        <w:t>git config --global --unset-all user.email</w:t>
+      </w:r>
+    </w:p>
+    <w:p>
+      <w:pPr>
         <w:rPr>
           <w:lang w:val="en-US"/>
         </w:rPr>
-        <w:t>user.email</w:t>
-      </w:r>
-      <w:proofErr w:type="spellEnd"/>
-      <w:proofErr w:type="gramEnd"/>
-    </w:p>
-    <w:p>
-      <w:pPr>
+      </w:pPr>
+      <w:r>
         <w:rPr>
           <w:lang w:val="en-US"/>
         </w:rPr>
-      </w:pPr>
-      <w:proofErr w:type="spellStart"/>
-      <w:r>
-        <w:rPr>
-          <w:lang w:val="en-US"/>
-        </w:rPr>
-        <w:t>Inicializar</w:t>
-      </w:r>
-      <w:proofErr w:type="spellEnd"/>
-      <w:r>
-        <w:rPr>
-          <w:lang w:val="en-US"/>
-        </w:rPr>
-        <w:t xml:space="preserve"> </w:t>
-      </w:r>
-      <w:proofErr w:type="spellStart"/>
-      <w:r>
-        <w:rPr>
-          <w:lang w:val="en-US"/>
-        </w:rPr>
-        <w:t>el</w:t>
-      </w:r>
-      <w:proofErr w:type="spellEnd"/>
-      <w:r>
-        <w:rPr>
-          <w:lang w:val="en-US"/>
-        </w:rPr>
-        <w:t xml:space="preserve"> </w:t>
-      </w:r>
-      <w:proofErr w:type="spellStart"/>
-      <w:r>
-        <w:rPr>
-          <w:lang w:val="en-US"/>
-        </w:rPr>
-        <w:t>repositorio</w:t>
-      </w:r>
-      <w:proofErr w:type="spellEnd"/>
+        <w:t>Inicializar el repositorio</w:t>
+      </w:r>
     </w:p>
     <w:p>
       <w:pPr>
@@ -324,26 +191,8 @@
           <w:numId w:val="2"/>
         </w:numPr>
       </w:pPr>
-      <w:proofErr w:type="spellStart"/>
-      <w:r>
-        <w:t>git</w:t>
-      </w:r>
-      <w:proofErr w:type="spellEnd"/>
-      <w:r>
-        <w:t xml:space="preserve"> </w:t>
-      </w:r>
-      <w:proofErr w:type="spellStart"/>
-      <w:proofErr w:type="gramStart"/>
-      <w:r>
-        <w:t>intit</w:t>
-      </w:r>
-      <w:proofErr w:type="spellEnd"/>
-      <w:r>
-        <w:t xml:space="preserve"> :</w:t>
-      </w:r>
-      <w:proofErr w:type="gramEnd"/>
-      <w:r>
-        <w:t xml:space="preserve"> con este c</w:t>
+      <w:r>
+        <w:t>git intit : con este c</w:t>
       </w:r>
       <w:r>
         <w:t>omando inicializa el repositorio y crea una carpeta oculta con los</w:t>
@@ -355,13 +204,8 @@
         <w:ind w:left="768"/>
       </w:pPr>
       <w:r>
-        <w:t xml:space="preserve">los archivos necesarios para el funcionamiento de </w:t>
-      </w:r>
-      <w:proofErr w:type="spellStart"/>
-      <w:r>
-        <w:t>git</w:t>
-      </w:r>
-      <w:proofErr w:type="spellEnd"/>
+        <w:t>los archivos necesarios para el funcionamiento de git</w:t>
+      </w:r>
     </w:p>
     <w:p>
       <w:pPr>
@@ -383,25 +227,15 @@
           <w:numId w:val="2"/>
         </w:numPr>
       </w:pPr>
-      <w:proofErr w:type="spellStart"/>
-      <w:r>
-        <w:t>ls</w:t>
-      </w:r>
-      <w:proofErr w:type="spellEnd"/>
-      <w:r>
-        <w:t xml:space="preserve"> -a</w:t>
+      <w:r>
+        <w:t>ls -a</w:t>
       </w:r>
     </w:p>
     <w:p/>
     <w:p>
       <w:r>
-        <w:t xml:space="preserve">Visual Studio </w:t>
-      </w:r>
-      <w:proofErr w:type="spellStart"/>
-      <w:r>
-        <w:t>Code</w:t>
-      </w:r>
-      <w:proofErr w:type="spellEnd"/>
+        <w:t>Visual Studio Code</w:t>
+      </w:r>
     </w:p>
     <w:p>
       <w:pPr>
@@ -412,23 +246,7 @@
         </w:numPr>
       </w:pPr>
       <w:r>
-        <w:t xml:space="preserve">visual </w:t>
-      </w:r>
-      <w:proofErr w:type="spellStart"/>
-      <w:r>
-        <w:t>studio</w:t>
-      </w:r>
-      <w:proofErr w:type="spellEnd"/>
-      <w:r>
-        <w:t xml:space="preserve"> </w:t>
-      </w:r>
-      <w:proofErr w:type="spellStart"/>
-      <w:r>
-        <w:t>code</w:t>
-      </w:r>
-      <w:proofErr w:type="spellEnd"/>
-      <w:r>
-        <w:t xml:space="preserve"> abrir la carpeta GIT_TEST</w:t>
+        <w:t>visual studio code abrir la carpeta GIT_TEST</w:t>
       </w:r>
     </w:p>
     <w:p>
@@ -517,13 +335,8 @@
         </w:numPr>
       </w:pPr>
       <w:r>
-        <w:t xml:space="preserve">Desde visual </w:t>
-      </w:r>
-      <w:proofErr w:type="spellStart"/>
-      <w:r>
-        <w:t>studio</w:t>
-      </w:r>
-      <w:proofErr w:type="spellEnd"/>
+        <w:t>Desde visual studio</w:t>
+      </w:r>
     </w:p>
     <w:p>
       <w:pPr>
@@ -534,23 +347,7 @@
         </w:numPr>
       </w:pPr>
       <w:r>
-        <w:t xml:space="preserve">Usar </w:t>
-      </w:r>
-      <w:proofErr w:type="spellStart"/>
-      <w:r>
-        <w:t>git</w:t>
-      </w:r>
-      <w:proofErr w:type="spellEnd"/>
-      <w:r>
-        <w:t xml:space="preserve"> </w:t>
-      </w:r>
-      <w:proofErr w:type="spellStart"/>
-      <w:r>
-        <w:t>bash</w:t>
-      </w:r>
-      <w:proofErr w:type="spellEnd"/>
-      <w:r>
-        <w:t>:</w:t>
+        <w:t>Usar git bash:</w:t>
       </w:r>
     </w:p>
     <w:p>
@@ -561,13 +358,8 @@
           <w:numId w:val="2"/>
         </w:numPr>
       </w:pPr>
-      <w:proofErr w:type="spellStart"/>
-      <w:r>
-        <w:t>touch</w:t>
-      </w:r>
-      <w:proofErr w:type="spellEnd"/>
-      <w:r>
-        <w:t xml:space="preserve"> nombre archivo</w:t>
+      <w:r>
+        <w:t>touch nombre archivo</w:t>
       </w:r>
       <w:r>
         <w:tab/>
@@ -586,19 +378,9 @@
           <w:numId w:val="2"/>
         </w:numPr>
       </w:pPr>
-      <w:proofErr w:type="spellStart"/>
-      <w:r>
-        <w:t>git</w:t>
-      </w:r>
-      <w:proofErr w:type="spellEnd"/>
-      <w:r>
-        <w:t xml:space="preserve"> status: este comando permite de ver el estado de nuestros archivos en </w:t>
-      </w:r>
-      <w:proofErr w:type="spellStart"/>
-      <w:r>
-        <w:t>git</w:t>
-      </w:r>
-      <w:proofErr w:type="spellEnd"/>
+      <w:r>
+        <w:t>git status: este comando permite de ver el estado de nuestros archivos en git</w:t>
+      </w:r>
     </w:p>
     <w:p>
       <w:pPr>
@@ -608,61 +390,9 @@
           <w:numId w:val="2"/>
         </w:numPr>
       </w:pPr>
-      <w:proofErr w:type="spellStart"/>
-      <w:r>
-        <w:t>git</w:t>
-      </w:r>
-      <w:proofErr w:type="spellEnd"/>
-      <w:r>
-        <w:t xml:space="preserve"> </w:t>
-      </w:r>
-      <w:proofErr w:type="spellStart"/>
-      <w:r>
-        <w:t>add</w:t>
-      </w:r>
-      <w:proofErr w:type="spellEnd"/>
-      <w:r>
-        <w:t xml:space="preserve"> nombre </w:t>
-      </w:r>
-      <w:proofErr w:type="spellStart"/>
-      <w:proofErr w:type="gramStart"/>
-      <w:r>
-        <w:t>archivo.extencion</w:t>
-      </w:r>
-      <w:proofErr w:type="spellEnd"/>
-      <w:proofErr w:type="gramEnd"/>
-      <w:r>
-        <w:t xml:space="preserve">:  este comando permite a </w:t>
-      </w:r>
-      <w:proofErr w:type="spellStart"/>
-      <w:r>
-        <w:t>git</w:t>
-      </w:r>
-      <w:proofErr w:type="spellEnd"/>
-      <w:r>
-        <w:t xml:space="preserve"> de pasar los archivos desde el estado </w:t>
-      </w:r>
-      <w:proofErr w:type="spellStart"/>
-      <w:r>
-        <w:t>working</w:t>
-      </w:r>
-      <w:proofErr w:type="spellEnd"/>
-      <w:r>
-        <w:t xml:space="preserve"> </w:t>
-      </w:r>
-      <w:proofErr w:type="spellStart"/>
-      <w:r>
-        <w:t>directory</w:t>
-      </w:r>
-      <w:proofErr w:type="spellEnd"/>
-      <w:r>
-        <w:t xml:space="preserve"> al estado </w:t>
-      </w:r>
-      <w:proofErr w:type="spellStart"/>
-      <w:r>
-        <w:t>staging</w:t>
-      </w:r>
-      <w:proofErr w:type="spellEnd"/>
+      <w:r>
+        <w:t>git add nombre archivo.extencion:  este comando permite a git de pasar los archivos desde el estado working directory al estado staging</w:t>
+      </w:r>
     </w:p>
     <w:p>
       <w:pPr>
@@ -672,29 +402,8 @@
           <w:numId w:val="2"/>
         </w:numPr>
       </w:pPr>
-      <w:proofErr w:type="spellStart"/>
-      <w:r>
-        <w:t>git</w:t>
-      </w:r>
-      <w:proofErr w:type="spellEnd"/>
-      <w:r>
-        <w:t xml:space="preserve"> </w:t>
-      </w:r>
-      <w:proofErr w:type="spellStart"/>
-      <w:r>
-        <w:t>commit</w:t>
-      </w:r>
-      <w:proofErr w:type="spellEnd"/>
-      <w:r>
-        <w:t xml:space="preserve"> -m “</w:t>
-      </w:r>
-      <w:proofErr w:type="spellStart"/>
-      <w:r>
-        <w:t>descripcion</w:t>
-      </w:r>
-      <w:proofErr w:type="spellEnd"/>
-      <w:r>
-        <w:t xml:space="preserve"> del archivo”</w:t>
+      <w:r>
+        <w:t>git commit -m “descripcion del archivo”</w:t>
       </w:r>
     </w:p>
     <w:p/>
@@ -710,24 +419,11 @@
     </w:p>
     <w:p>
       <w:r>
-        <w:t xml:space="preserve">Este es el caso en el cual subo a </w:t>
-      </w:r>
-      <w:proofErr w:type="spellStart"/>
+        <w:t>Este es el caso en el cual subo a git una carpeta local a Git hub</w:t>
+      </w:r>
       <w:r>
         <w:t>git</w:t>
       </w:r>
-      <w:proofErr w:type="spellEnd"/>
-      <w:r>
-        <w:t xml:space="preserve"> una carpeta local a Git </w:t>
-      </w:r>
-      <w:proofErr w:type="spellStart"/>
-      <w:r>
-        <w:t>hub</w:t>
-      </w:r>
-      <w:r>
-        <w:t>git</w:t>
-      </w:r>
-      <w:proofErr w:type="spellEnd"/>
     </w:p>
     <w:bookmarkStart w:id="0" w:name="_Hlk192842651"/>
     <w:p>
@@ -775,21 +471,8 @@
         </w:numPr>
       </w:pPr>
       <w:r>
-        <w:t xml:space="preserve">en </w:t>
-      </w:r>
-      <w:proofErr w:type="spellStart"/>
-      <w:r>
-        <w:t>github</w:t>
-      </w:r>
-      <w:proofErr w:type="spellEnd"/>
-      <w:r>
-        <w:t xml:space="preserve"> ir a </w:t>
-      </w:r>
-      <w:proofErr w:type="spellStart"/>
-      <w:r>
-        <w:t>profile</w:t>
-      </w:r>
-      <w:proofErr w:type="spellEnd"/>
+        <w:t>en github ir a profile</w:t>
+      </w:r>
     </w:p>
     <w:p>
       <w:pPr>
@@ -928,23 +611,7 @@
         </w:rPr>
       </w:pPr>
       <w:r>
-        <w:t xml:space="preserve">Nota: el repositorio en </w:t>
-      </w:r>
-      <w:proofErr w:type="spellStart"/>
-      <w:r>
-        <w:t>git</w:t>
-      </w:r>
-      <w:proofErr w:type="spellEnd"/>
-      <w:r>
-        <w:t xml:space="preserve"> </w:t>
-      </w:r>
-      <w:proofErr w:type="spellStart"/>
-      <w:r>
-        <w:t>hub</w:t>
-      </w:r>
-      <w:proofErr w:type="spellEnd"/>
-      <w:r>
-        <w:t xml:space="preserve"> tiene que estar inicializado </w:t>
+        <w:t xml:space="preserve">Nota: el repositorio en git hub tiene que estar inicializado </w:t>
       </w:r>
       <w:r>
         <w:rPr>
@@ -987,27 +654,15 @@
           <w14:ligatures w14:val="none"/>
         </w:rPr>
       </w:pPr>
-      <w:proofErr w:type="spellStart"/>
-      <w:r>
-        <w:rPr>
-          <w:rFonts w:ascii="Calibri" w:eastAsia="Times New Roman" w:hAnsi="Calibri" w:cs="Calibri"/>
-          <w:color w:val="1F2328"/>
-          <w:kern w:val="0"/>
-          <w:lang w:eastAsia="es-MX"/>
-          <w14:ligatures w14:val="none"/>
-        </w:rPr>
-        <w:t>git</w:t>
-      </w:r>
-      <w:proofErr w:type="spellEnd"/>
-      <w:r>
-        <w:rPr>
-          <w:rFonts w:ascii="Calibri" w:eastAsia="Times New Roman" w:hAnsi="Calibri" w:cs="Calibri"/>
-          <w:color w:val="1F2328"/>
-          <w:kern w:val="0"/>
-          <w:lang w:eastAsia="es-MX"/>
-          <w14:ligatures w14:val="none"/>
-        </w:rPr>
-        <w:t xml:space="preserve"> remote -v</w:t>
+      <w:r>
+        <w:rPr>
+          <w:rFonts w:ascii="Calibri" w:eastAsia="Times New Roman" w:hAnsi="Calibri" w:cs="Calibri"/>
+          <w:color w:val="1F2328"/>
+          <w:kern w:val="0"/>
+          <w:lang w:eastAsia="es-MX"/>
+          <w14:ligatures w14:val="none"/>
+        </w:rPr>
+        <w:t>git remote -v</w:t>
       </w:r>
     </w:p>
     <w:p>
@@ -1093,85 +748,7 @@
           <w:lang w:eastAsia="es-MX"/>
           <w14:ligatures w14:val="none"/>
         </w:rPr>
-        <w:t xml:space="preserve">nviar mi archivo local a </w:t>
-      </w:r>
-      <w:proofErr w:type="spellStart"/>
-      <w:r>
-        <w:rPr>
-          <w:rFonts w:ascii="Calibri" w:eastAsia="Times New Roman" w:hAnsi="Calibri" w:cs="Calibri"/>
-          <w:color w:val="1F2328"/>
-          <w:kern w:val="0"/>
-          <w:sz w:val="21"/>
-          <w:szCs w:val="21"/>
-          <w:lang w:eastAsia="es-MX"/>
-          <w14:ligatures w14:val="none"/>
-        </w:rPr>
-        <w:t>git</w:t>
-      </w:r>
-      <w:proofErr w:type="spellEnd"/>
-      <w:r>
-        <w:rPr>
-          <w:rFonts w:ascii="Calibri" w:eastAsia="Times New Roman" w:hAnsi="Calibri" w:cs="Calibri"/>
-          <w:color w:val="1F2328"/>
-          <w:kern w:val="0"/>
-          <w:sz w:val="21"/>
-          <w:szCs w:val="21"/>
-          <w:lang w:eastAsia="es-MX"/>
-          <w14:ligatures w14:val="none"/>
-        </w:rPr>
-        <w:t xml:space="preserve"> </w:t>
-      </w:r>
-      <w:proofErr w:type="spellStart"/>
-      <w:r>
-        <w:rPr>
-          <w:rFonts w:ascii="Calibri" w:eastAsia="Times New Roman" w:hAnsi="Calibri" w:cs="Calibri"/>
-          <w:color w:val="1F2328"/>
-          <w:kern w:val="0"/>
-          <w:sz w:val="21"/>
-          <w:szCs w:val="21"/>
-          <w:lang w:eastAsia="es-MX"/>
-          <w14:ligatures w14:val="none"/>
-        </w:rPr>
-        <w:t>hub</w:t>
-      </w:r>
-      <w:proofErr w:type="spellEnd"/>
-      <w:r>
-        <w:rPr>
-          <w:rFonts w:ascii="Calibri" w:eastAsia="Times New Roman" w:hAnsi="Calibri" w:cs="Calibri"/>
-          <w:color w:val="1F2328"/>
-          <w:kern w:val="0"/>
-          <w:sz w:val="21"/>
-          <w:szCs w:val="21"/>
-          <w:lang w:eastAsia="es-MX"/>
-          <w14:ligatures w14:val="none"/>
-        </w:rPr>
-        <w:t xml:space="preserve"> se usa el siguiente comando, desde la </w:t>
-      </w:r>
-      <w:proofErr w:type="spellStart"/>
-      <w:r>
-        <w:rPr>
-          <w:rFonts w:ascii="Calibri" w:eastAsia="Times New Roman" w:hAnsi="Calibri" w:cs="Calibri"/>
-          <w:color w:val="1F2328"/>
-          <w:kern w:val="0"/>
-          <w:sz w:val="21"/>
-          <w:szCs w:val="21"/>
-          <w:lang w:eastAsia="es-MX"/>
-          <w14:ligatures w14:val="none"/>
-        </w:rPr>
-        <w:t>cli</w:t>
-      </w:r>
-      <w:proofErr w:type="spellEnd"/>
-      <w:r>
-        <w:rPr>
-          <w:rFonts w:ascii="Calibri" w:eastAsia="Times New Roman" w:hAnsi="Calibri" w:cs="Calibri"/>
-          <w:color w:val="1F2328"/>
-          <w:kern w:val="0"/>
-          <w:sz w:val="21"/>
-          <w:szCs w:val="21"/>
-          <w:lang w:eastAsia="es-MX"/>
-          <w14:ligatures w14:val="none"/>
-        </w:rPr>
-        <w:t>:</w:t>
+        <w:t>nviar mi archivo local a git hub se usa el siguiente comando, desde la cli:</w:t>
       </w:r>
     </w:p>
     <w:p>
@@ -1260,84 +837,7 @@
           <w14:ligatures w14:val="none"/>
         </w:rPr>
         <w:tab/>
-      </w:r>
-      <w:proofErr w:type="spellStart"/>
-      <w:r>
-        <w:rPr>
-          <w:rFonts w:ascii="Calibri" w:eastAsia="Times New Roman" w:hAnsi="Calibri" w:cs="Calibri"/>
-          <w:color w:val="1F2328"/>
-          <w:kern w:val="0"/>
-          <w:sz w:val="21"/>
-          <w:szCs w:val="21"/>
-          <w:lang w:eastAsia="es-MX"/>
-          <w14:ligatures w14:val="none"/>
-        </w:rPr>
-        <w:t>git</w:t>
-      </w:r>
-      <w:proofErr w:type="spellEnd"/>
-      <w:r>
-        <w:rPr>
-          <w:rFonts w:ascii="Calibri" w:eastAsia="Times New Roman" w:hAnsi="Calibri" w:cs="Calibri"/>
-          <w:color w:val="1F2328"/>
-          <w:kern w:val="0"/>
-          <w:sz w:val="21"/>
-          <w:szCs w:val="21"/>
-          <w:lang w:eastAsia="es-MX"/>
-          <w14:ligatures w14:val="none"/>
-        </w:rPr>
-        <w:t xml:space="preserve"> </w:t>
-      </w:r>
-      <w:proofErr w:type="spellStart"/>
-      <w:r>
-        <w:rPr>
-          <w:rFonts w:ascii="Calibri" w:eastAsia="Times New Roman" w:hAnsi="Calibri" w:cs="Calibri"/>
-          <w:color w:val="1F2328"/>
-          <w:kern w:val="0"/>
-          <w:sz w:val="21"/>
-          <w:szCs w:val="21"/>
-          <w:lang w:eastAsia="es-MX"/>
-          <w14:ligatures w14:val="none"/>
-        </w:rPr>
-        <w:t>push</w:t>
-      </w:r>
-      <w:proofErr w:type="spellEnd"/>
-      <w:r>
-        <w:rPr>
-          <w:rFonts w:ascii="Calibri" w:eastAsia="Times New Roman" w:hAnsi="Calibri" w:cs="Calibri"/>
-          <w:color w:val="1F2328"/>
-          <w:kern w:val="0"/>
-          <w:sz w:val="21"/>
-          <w:szCs w:val="21"/>
-          <w:lang w:eastAsia="es-MX"/>
-          <w14:ligatures w14:val="none"/>
-        </w:rPr>
-        <w:t xml:space="preserve"> </w:t>
-      </w:r>
-      <w:proofErr w:type="spellStart"/>
-      <w:r>
-        <w:rPr>
-          <w:rFonts w:ascii="Calibri" w:eastAsia="Times New Roman" w:hAnsi="Calibri" w:cs="Calibri"/>
-          <w:color w:val="1F2328"/>
-          <w:kern w:val="0"/>
-          <w:sz w:val="21"/>
-          <w:szCs w:val="21"/>
-          <w:lang w:eastAsia="es-MX"/>
-          <w14:ligatures w14:val="none"/>
-        </w:rPr>
-        <w:t>origin</w:t>
-      </w:r>
-      <w:proofErr w:type="spellEnd"/>
-      <w:r>
-        <w:rPr>
-          <w:rFonts w:ascii="Calibri" w:eastAsia="Times New Roman" w:hAnsi="Calibri" w:cs="Calibri"/>
-          <w:color w:val="1F2328"/>
-          <w:kern w:val="0"/>
-          <w:sz w:val="21"/>
-          <w:szCs w:val="21"/>
-          <w:lang w:eastAsia="es-MX"/>
-          <w14:ligatures w14:val="none"/>
-        </w:rPr>
-        <w:t xml:space="preserve"> master</w:t>
+        <w:t>git push origin master</w:t>
       </w:r>
     </w:p>
     <w:p>
@@ -1413,85 +913,7 @@
           <w:lang w:eastAsia="es-MX"/>
           <w14:ligatures w14:val="none"/>
         </w:rPr>
-        <w:t xml:space="preserve">Nota: este comando copia en </w:t>
-      </w:r>
-      <w:proofErr w:type="spellStart"/>
-      <w:r>
-        <w:rPr>
-          <w:rFonts w:ascii="Calibri" w:eastAsia="Times New Roman" w:hAnsi="Calibri" w:cs="Calibri"/>
-          <w:color w:val="1F2328"/>
-          <w:kern w:val="0"/>
-          <w:sz w:val="21"/>
-          <w:szCs w:val="21"/>
-          <w:lang w:eastAsia="es-MX"/>
-          <w14:ligatures w14:val="none"/>
-        </w:rPr>
-        <w:t>git</w:t>
-      </w:r>
-      <w:proofErr w:type="spellEnd"/>
-      <w:r>
-        <w:rPr>
-          <w:rFonts w:ascii="Calibri" w:eastAsia="Times New Roman" w:hAnsi="Calibri" w:cs="Calibri"/>
-          <w:color w:val="1F2328"/>
-          <w:kern w:val="0"/>
-          <w:sz w:val="21"/>
-          <w:szCs w:val="21"/>
-          <w:lang w:eastAsia="es-MX"/>
-          <w14:ligatures w14:val="none"/>
-        </w:rPr>
-        <w:t xml:space="preserve"> </w:t>
-      </w:r>
-      <w:proofErr w:type="spellStart"/>
-      <w:r>
-        <w:rPr>
-          <w:rFonts w:ascii="Calibri" w:eastAsia="Times New Roman" w:hAnsi="Calibri" w:cs="Calibri"/>
-          <w:color w:val="1F2328"/>
-          <w:kern w:val="0"/>
-          <w:sz w:val="21"/>
-          <w:szCs w:val="21"/>
-          <w:lang w:eastAsia="es-MX"/>
-          <w14:ligatures w14:val="none"/>
-        </w:rPr>
-        <w:t>hub</w:t>
-      </w:r>
-      <w:proofErr w:type="spellEnd"/>
-      <w:r>
-        <w:rPr>
-          <w:rFonts w:ascii="Calibri" w:eastAsia="Times New Roman" w:hAnsi="Calibri" w:cs="Calibri"/>
-          <w:color w:val="1F2328"/>
-          <w:kern w:val="0"/>
-          <w:sz w:val="21"/>
-          <w:szCs w:val="21"/>
-          <w:lang w:eastAsia="es-MX"/>
-          <w14:ligatures w14:val="none"/>
-        </w:rPr>
-        <w:t xml:space="preserve"> lo que </w:t>
-      </w:r>
-      <w:proofErr w:type="spellStart"/>
-      <w:r>
-        <w:rPr>
-          <w:rFonts w:ascii="Calibri" w:eastAsia="Times New Roman" w:hAnsi="Calibri" w:cs="Calibri"/>
-          <w:color w:val="1F2328"/>
-          <w:kern w:val="0"/>
-          <w:sz w:val="21"/>
-          <w:szCs w:val="21"/>
-          <w:lang w:eastAsia="es-MX"/>
-          <w14:ligatures w14:val="none"/>
-        </w:rPr>
-        <w:t>esta</w:t>
-      </w:r>
-      <w:proofErr w:type="spellEnd"/>
-      <w:r>
-        <w:rPr>
-          <w:rFonts w:ascii="Calibri" w:eastAsia="Times New Roman" w:hAnsi="Calibri" w:cs="Calibri"/>
-          <w:color w:val="1F2328"/>
-          <w:kern w:val="0"/>
-          <w:sz w:val="21"/>
-          <w:szCs w:val="21"/>
-          <w:lang w:eastAsia="es-MX"/>
-          <w14:ligatures w14:val="none"/>
-        </w:rPr>
-        <w:t xml:space="preserve"> en el repositorio local y que tiene como rama la rama master</w:t>
+        <w:t>Nota: este comando copia en git hub lo que esta en el repositorio local y que tiene como rama la rama master</w:t>
       </w:r>
     </w:p>
     <w:p>
@@ -1571,24 +993,8 @@
           <w:lang w:eastAsia="es-MX"/>
           <w14:ligatures w14:val="none"/>
         </w:rPr>
-        <w:t xml:space="preserve">Listar repo desde Git </w:t>
-      </w:r>
-      <w:proofErr w:type="spellStart"/>
-      <w:r>
-        <w:rPr>
-          <w:rFonts w:ascii="Calibri" w:eastAsia="Times New Roman" w:hAnsi="Calibri" w:cs="Calibri"/>
-          <w:b/>
-          <w:bCs/>
-          <w:color w:val="1F2328"/>
-          <w:kern w:val="0"/>
-          <w:sz w:val="21"/>
-          <w:szCs w:val="21"/>
-          <w:lang w:eastAsia="es-MX"/>
-          <w14:ligatures w14:val="none"/>
-        </w:rPr>
-        <w:t>Bash</w:t>
-      </w:r>
-      <w:proofErr w:type="spellEnd"/>
+        <w:t>Listar repo desde Git Bash</w:t>
+      </w:r>
     </w:p>
     <w:p>
       <w:pPr>
@@ -1664,73 +1070,8 @@
           <w14:ligatures w14:val="none"/>
         </w:rPr>
         <w:tab/>
-      </w:r>
-      <w:proofErr w:type="spellStart"/>
-      <w:r>
-        <w:rPr>
-          <w:rFonts w:ascii="Calibri" w:eastAsia="Times New Roman" w:hAnsi="Calibri" w:cs="Calibri"/>
-          <w:color w:val="1F2328"/>
-          <w:kern w:val="0"/>
-          <w:sz w:val="21"/>
-          <w:szCs w:val="21"/>
-          <w:lang w:eastAsia="es-MX"/>
-          <w14:ligatures w14:val="none"/>
-        </w:rPr>
-        <w:t>gh</w:t>
-      </w:r>
-      <w:proofErr w:type="spellEnd"/>
-      <w:r>
-        <w:rPr>
-          <w:rFonts w:ascii="Calibri" w:eastAsia="Times New Roman" w:hAnsi="Calibri" w:cs="Calibri"/>
-          <w:color w:val="1F2328"/>
-          <w:kern w:val="0"/>
-          <w:sz w:val="21"/>
-          <w:szCs w:val="21"/>
-          <w:lang w:eastAsia="es-MX"/>
-          <w14:ligatures w14:val="none"/>
-        </w:rPr>
-        <w:t xml:space="preserve"> repo </w:t>
-      </w:r>
-      <w:proofErr w:type="spellStart"/>
-      <w:r>
-        <w:rPr>
-          <w:rFonts w:ascii="Calibri" w:eastAsia="Times New Roman" w:hAnsi="Calibri" w:cs="Calibri"/>
-          <w:color w:val="1F2328"/>
-          <w:kern w:val="0"/>
-          <w:sz w:val="21"/>
-          <w:szCs w:val="21"/>
-          <w:lang w:eastAsia="es-MX"/>
-          <w14:ligatures w14:val="none"/>
-        </w:rPr>
-        <w:t>list</w:t>
-      </w:r>
-      <w:proofErr w:type="spellEnd"/>
-      <w:r>
-        <w:rPr>
-          <w:rFonts w:ascii="Calibri" w:eastAsia="Times New Roman" w:hAnsi="Calibri" w:cs="Calibri"/>
-          <w:color w:val="1F2328"/>
-          <w:kern w:val="0"/>
-          <w:sz w:val="21"/>
-          <w:szCs w:val="21"/>
-          <w:lang w:eastAsia="es-MX"/>
-          <w14:ligatures w14:val="none"/>
-        </w:rPr>
-        <w:t xml:space="preserve"> </w:t>
-      </w:r>
-      <w:proofErr w:type="spellStart"/>
-      <w:r>
-        <w:rPr>
-          <w:rFonts w:ascii="Calibri" w:eastAsia="Times New Roman" w:hAnsi="Calibri" w:cs="Calibri"/>
-          <w:color w:val="1F2328"/>
-          <w:kern w:val="0"/>
-          <w:sz w:val="21"/>
-          <w:szCs w:val="21"/>
-          <w:lang w:eastAsia="es-MX"/>
-          <w14:ligatures w14:val="none"/>
-        </w:rPr>
-        <w:t>GugliemoTS</w:t>
-      </w:r>
-      <w:proofErr w:type="spellEnd"/>
+        <w:t>gh repo list GugliemoTS</w:t>
+      </w:r>
       <w:r>
         <w:rPr>
           <w:rFonts w:ascii="Calibri" w:eastAsia="Times New Roman" w:hAnsi="Calibri" w:cs="Calibri"/>
@@ -1821,24 +1162,8 @@
           <w:lang w:eastAsia="es-MX"/>
           <w14:ligatures w14:val="none"/>
         </w:rPr>
-        <w:t xml:space="preserve">Borrar un repositorio por </w:t>
-      </w:r>
-      <w:proofErr w:type="spellStart"/>
-      <w:r>
-        <w:rPr>
-          <w:rFonts w:ascii="Calibri" w:eastAsia="Times New Roman" w:hAnsi="Calibri" w:cs="Calibri"/>
-          <w:b/>
-          <w:bCs/>
-          <w:color w:val="1F2328"/>
-          <w:kern w:val="0"/>
-          <w:sz w:val="21"/>
-          <w:szCs w:val="21"/>
-          <w:lang w:eastAsia="es-MX"/>
-          <w14:ligatures w14:val="none"/>
-        </w:rPr>
-        <w:t>GitBash</w:t>
-      </w:r>
-      <w:proofErr w:type="spellEnd"/>
+        <w:t>Borrar un repositorio por GitBash</w:t>
+      </w:r>
     </w:p>
     <w:p>
       <w:pPr>
@@ -1881,59 +1206,7 @@
           <w:lang w:eastAsia="es-MX"/>
           <w14:ligatures w14:val="none"/>
         </w:rPr>
-        <w:t xml:space="preserve">Hay que </w:t>
-      </w:r>
-      <w:proofErr w:type="spellStart"/>
-      <w:r>
-        <w:rPr>
-          <w:rFonts w:ascii="Calibri" w:eastAsia="Times New Roman" w:hAnsi="Calibri" w:cs="Calibri"/>
-          <w:color w:val="1F2328"/>
-          <w:kern w:val="0"/>
-          <w:sz w:val="21"/>
-          <w:szCs w:val="21"/>
-          <w:lang w:eastAsia="es-MX"/>
-          <w14:ligatures w14:val="none"/>
-        </w:rPr>
-        <w:t>esta</w:t>
-      </w:r>
-      <w:proofErr w:type="spellEnd"/>
-      <w:r>
-        <w:rPr>
-          <w:rFonts w:ascii="Calibri" w:eastAsia="Times New Roman" w:hAnsi="Calibri" w:cs="Calibri"/>
-          <w:color w:val="1F2328"/>
-          <w:kern w:val="0"/>
-          <w:sz w:val="21"/>
-          <w:szCs w:val="21"/>
-          <w:lang w:eastAsia="es-MX"/>
-          <w14:ligatures w14:val="none"/>
-        </w:rPr>
-        <w:t xml:space="preserve"> en la raíz donde </w:t>
-      </w:r>
-      <w:proofErr w:type="spellStart"/>
-      <w:r>
-        <w:rPr>
-          <w:rFonts w:ascii="Calibri" w:eastAsia="Times New Roman" w:hAnsi="Calibri" w:cs="Calibri"/>
-          <w:color w:val="1F2328"/>
-          <w:kern w:val="0"/>
-          <w:sz w:val="21"/>
-          <w:szCs w:val="21"/>
-          <w:lang w:eastAsia="es-MX"/>
-          <w14:ligatures w14:val="none"/>
-        </w:rPr>
-        <w:t>esta</w:t>
-      </w:r>
-      <w:proofErr w:type="spellEnd"/>
-      <w:r>
-        <w:rPr>
-          <w:rFonts w:ascii="Calibri" w:eastAsia="Times New Roman" w:hAnsi="Calibri" w:cs="Calibri"/>
-          <w:color w:val="1F2328"/>
-          <w:kern w:val="0"/>
-          <w:sz w:val="21"/>
-          <w:szCs w:val="21"/>
-          <w:lang w:eastAsia="es-MX"/>
-          <w14:ligatures w14:val="none"/>
-        </w:rPr>
-        <w:t xml:space="preserve"> el repo</w:t>
+        <w:t>Hay que esta en la raíz donde esta el repo</w:t>
       </w:r>
     </w:p>
     <w:p>
@@ -1979,107 +1252,29 @@
         </w:rPr>
         <w:tab/>
       </w:r>
-      <w:proofErr w:type="spellStart"/>
-      <w:r>
-        <w:rPr>
-          <w:rFonts w:ascii="Calibri" w:eastAsia="Times New Roman" w:hAnsi="Calibri" w:cs="Calibri"/>
-          <w:color w:val="1F2328"/>
-          <w:kern w:val="0"/>
-          <w:sz w:val="21"/>
-          <w:szCs w:val="21"/>
-          <w:lang w:eastAsia="es-MX"/>
-          <w14:ligatures w14:val="none"/>
-        </w:rPr>
-        <w:t>gh</w:t>
-      </w:r>
-      <w:proofErr w:type="spellEnd"/>
-      <w:r>
-        <w:rPr>
-          <w:rFonts w:ascii="Calibri" w:eastAsia="Times New Roman" w:hAnsi="Calibri" w:cs="Calibri"/>
-          <w:color w:val="1F2328"/>
-          <w:kern w:val="0"/>
-          <w:sz w:val="21"/>
-          <w:szCs w:val="21"/>
-          <w:lang w:eastAsia="es-MX"/>
-          <w14:ligatures w14:val="none"/>
-        </w:rPr>
-        <w:t xml:space="preserve"> repo </w:t>
-      </w:r>
-      <w:proofErr w:type="spellStart"/>
-      <w:r>
-        <w:rPr>
-          <w:rFonts w:ascii="Calibri" w:eastAsia="Times New Roman" w:hAnsi="Calibri" w:cs="Calibri"/>
-          <w:color w:val="1F2328"/>
-          <w:kern w:val="0"/>
-          <w:sz w:val="21"/>
-          <w:szCs w:val="21"/>
-          <w:lang w:eastAsia="es-MX"/>
-          <w14:ligatures w14:val="none"/>
-        </w:rPr>
-        <w:t>delete</w:t>
-      </w:r>
-      <w:proofErr w:type="spellEnd"/>
-      <w:r>
-        <w:rPr>
-          <w:rFonts w:ascii="Calibri" w:eastAsia="Times New Roman" w:hAnsi="Calibri" w:cs="Calibri"/>
-          <w:color w:val="1F2328"/>
-          <w:kern w:val="0"/>
-          <w:sz w:val="21"/>
-          <w:szCs w:val="21"/>
-          <w:lang w:eastAsia="es-MX"/>
-          <w14:ligatures w14:val="none"/>
-        </w:rPr>
-        <w:t xml:space="preserve"> </w:t>
-      </w:r>
-      <w:proofErr w:type="spellStart"/>
-      <w:r>
-        <w:rPr>
-          <w:rFonts w:ascii="Calibri" w:eastAsia="Times New Roman" w:hAnsi="Calibri" w:cs="Calibri"/>
-          <w:color w:val="1F2328"/>
-          <w:kern w:val="0"/>
-          <w:sz w:val="21"/>
-          <w:szCs w:val="21"/>
-          <w:lang w:eastAsia="es-MX"/>
-          <w14:ligatures w14:val="none"/>
-        </w:rPr>
-        <w:t>GugliemoTS</w:t>
-      </w:r>
-      <w:proofErr w:type="spellEnd"/>
-      <w:r>
-        <w:rPr>
-          <w:rFonts w:ascii="Calibri" w:eastAsia="Times New Roman" w:hAnsi="Calibri" w:cs="Calibri"/>
-          <w:color w:val="1F2328"/>
-          <w:kern w:val="0"/>
-          <w:sz w:val="21"/>
-          <w:szCs w:val="21"/>
-          <w:lang w:eastAsia="es-MX"/>
-          <w14:ligatures w14:val="none"/>
-        </w:rPr>
-        <w:t>/nombre repo</w:t>
-      </w:r>
-      <w:r>
-        <w:rPr>
-          <w:rFonts w:ascii="Calibri" w:eastAsia="Times New Roman" w:hAnsi="Calibri" w:cs="Calibri"/>
-          <w:color w:val="1F2328"/>
-          <w:kern w:val="0"/>
-          <w:sz w:val="21"/>
-          <w:szCs w:val="21"/>
-          <w:lang w:eastAsia="es-MX"/>
-          <w14:ligatures w14:val="none"/>
-        </w:rPr>
-        <w:t xml:space="preserve"> </w:t>
-      </w:r>
-      <w:r>
-        <w:rPr>
-          <w:rFonts w:ascii="Calibri" w:eastAsia="Times New Roman" w:hAnsi="Calibri" w:cs="Calibri"/>
-          <w:color w:val="1F2328"/>
-          <w:kern w:val="0"/>
-          <w:sz w:val="21"/>
-          <w:szCs w:val="21"/>
-          <w:lang w:eastAsia="es-MX"/>
-          <w14:ligatures w14:val="none"/>
-        </w:rPr>
-        <w:t>--yes</w:t>
+      <w:r>
+        <w:rPr>
+          <w:rFonts w:ascii="Calibri" w:eastAsia="Times New Roman" w:hAnsi="Calibri" w:cs="Calibri"/>
+          <w:color w:val="1F2328"/>
+          <w:kern w:val="0"/>
+          <w:sz w:val="21"/>
+          <w:szCs w:val="21"/>
+          <w:lang w:eastAsia="es-MX"/>
+          <w14:ligatures w14:val="none"/>
+        </w:rPr>
+        <w:t>gh repo delete GugliemoTS/nombre repo</w:t>
+      </w:r>
+      <w:r>
+        <w:rPr>
+          <w:rFonts w:ascii="Calibri" w:eastAsia="Times New Roman" w:hAnsi="Calibri" w:cs="Calibri"/>
+          <w:color w:val="1F2328"/>
+          <w:kern w:val="0"/>
+          <w:sz w:val="21"/>
+          <w:szCs w:val="21"/>
+          <w:lang w:eastAsia="es-MX"/>
+          <w14:ligatures w14:val="none"/>
+        </w:rPr>
+        <w:t xml:space="preserve"> --yes</w:t>
       </w:r>
     </w:p>
     <w:p>
@@ -2137,40 +1332,30 @@
         <w:spacing w:after="0" w:line="240" w:lineRule="auto"/>
         <w:rPr>
           <w:rFonts w:ascii="Calibri" w:eastAsia="Times New Roman" w:hAnsi="Calibri" w:cs="Calibri"/>
-          <w:color w:val="1F2328"/>
-          <w:kern w:val="0"/>
-          <w:sz w:val="21"/>
-          <w:szCs w:val="21"/>
-          <w:lang w:eastAsia="es-MX"/>
-          <w14:ligatures w14:val="none"/>
-        </w:rPr>
-      </w:pPr>
-      <w:r>
-        <w:rPr>
-          <w:rFonts w:ascii="Calibri" w:eastAsia="Times New Roman" w:hAnsi="Calibri" w:cs="Calibri"/>
-          <w:color w:val="1F2328"/>
-          <w:kern w:val="0"/>
-          <w:sz w:val="21"/>
-          <w:szCs w:val="21"/>
-          <w:lang w:eastAsia="es-MX"/>
-          <w14:ligatures w14:val="none"/>
-        </w:rPr>
-        <w:t xml:space="preserve">Crear un repositorio por </w:t>
-      </w:r>
-      <w:proofErr w:type="spellStart"/>
-      <w:r>
-        <w:rPr>
-          <w:rFonts w:ascii="Calibri" w:eastAsia="Times New Roman" w:hAnsi="Calibri" w:cs="Calibri"/>
-          <w:color w:val="1F2328"/>
-          <w:kern w:val="0"/>
-          <w:sz w:val="21"/>
-          <w:szCs w:val="21"/>
-          <w:lang w:eastAsia="es-MX"/>
-          <w14:ligatures w14:val="none"/>
-        </w:rPr>
-        <w:t>GitBash</w:t>
-      </w:r>
-      <w:proofErr w:type="spellEnd"/>
+          <w:b/>
+          <w:bCs/>
+          <w:color w:val="1F2328"/>
+          <w:kern w:val="0"/>
+          <w:sz w:val="21"/>
+          <w:szCs w:val="21"/>
+          <w:lang w:eastAsia="es-MX"/>
+          <w14:ligatures w14:val="none"/>
+        </w:rPr>
+      </w:pPr>
+      <w:r>
+        <w:rPr>
+          <w:rFonts w:ascii="Calibri" w:eastAsia="Times New Roman" w:hAnsi="Calibri" w:cs="Calibri"/>
+          <w:b/>
+          <w:bCs/>
+          <w:color w:val="1F2328"/>
+          <w:kern w:val="0"/>
+          <w:sz w:val="21"/>
+          <w:szCs w:val="21"/>
+          <w:lang w:eastAsia="es-MX"/>
+          <w14:ligatures w14:val="none"/>
+        </w:rPr>
+        <w:t>Crear un repositorio por GitBash</w:t>
+      </w:r>
     </w:p>
     <w:p>
       <w:pPr>
@@ -2235,59 +1420,30 @@
           <w14:ligatures w14:val="none"/>
         </w:rPr>
       </w:pPr>
-      <w:proofErr w:type="spellStart"/>
-      <w:r>
-        <w:rPr>
-          <w:rFonts w:ascii="Calibri" w:eastAsia="Times New Roman" w:hAnsi="Calibri" w:cs="Calibri"/>
-          <w:color w:val="1F2328"/>
-          <w:kern w:val="0"/>
-          <w:sz w:val="21"/>
-          <w:szCs w:val="21"/>
-          <w:lang w:eastAsia="es-MX"/>
-          <w14:ligatures w14:val="none"/>
-        </w:rPr>
-        <w:t>gh</w:t>
-      </w:r>
-      <w:proofErr w:type="spellEnd"/>
-      <w:r>
-        <w:rPr>
-          <w:rFonts w:ascii="Calibri" w:eastAsia="Times New Roman" w:hAnsi="Calibri" w:cs="Calibri"/>
-          <w:color w:val="1F2328"/>
-          <w:kern w:val="0"/>
-          <w:sz w:val="21"/>
-          <w:szCs w:val="21"/>
-          <w:lang w:eastAsia="es-MX"/>
-          <w14:ligatures w14:val="none"/>
-        </w:rPr>
-        <w:t xml:space="preserve"> repo </w:t>
-      </w:r>
-      <w:proofErr w:type="spellStart"/>
-      <w:r>
-        <w:rPr>
-          <w:rFonts w:ascii="Calibri" w:eastAsia="Times New Roman" w:hAnsi="Calibri" w:cs="Calibri"/>
-          <w:color w:val="1F2328"/>
-          <w:kern w:val="0"/>
-          <w:sz w:val="21"/>
-          <w:szCs w:val="21"/>
-          <w:lang w:eastAsia="es-MX"/>
-          <w14:ligatures w14:val="none"/>
-        </w:rPr>
-        <w:t>create</w:t>
-      </w:r>
-      <w:proofErr w:type="spellEnd"/>
-      <w:r>
-        <w:rPr>
-          <w:rFonts w:ascii="Calibri" w:eastAsia="Times New Roman" w:hAnsi="Calibri" w:cs="Calibri"/>
-          <w:color w:val="1F2328"/>
-          <w:kern w:val="0"/>
-          <w:sz w:val="21"/>
-          <w:szCs w:val="21"/>
-          <w:lang w:eastAsia="es-MX"/>
-          <w14:ligatures w14:val="none"/>
-        </w:rPr>
-        <w:t xml:space="preserve"> nombre-del-repo --</w:t>
-      </w:r>
-      <w:proofErr w:type="spellStart"/>
+      <w:r>
+        <w:rPr>
+          <w:rFonts w:ascii="Calibri" w:eastAsia="Times New Roman" w:hAnsi="Calibri" w:cs="Calibri"/>
+          <w:color w:val="1F2328"/>
+          <w:kern w:val="0"/>
+          <w:sz w:val="21"/>
+          <w:szCs w:val="21"/>
+          <w:lang w:eastAsia="es-MX"/>
+          <w14:ligatures w14:val="none"/>
+        </w:rPr>
+        <w:t xml:space="preserve">gh repo create nombre-del-repo </w:t>
+      </w:r>
+      <w:r>
+        <w:rPr>
+          <w:rFonts w:ascii="Calibri" w:eastAsia="Times New Roman" w:hAnsi="Calibri" w:cs="Calibri"/>
+          <w:color w:val="1F2328"/>
+          <w:kern w:val="0"/>
+          <w:sz w:val="21"/>
+          <w:szCs w:val="21"/>
+          <w:lang w:eastAsia="es-MX"/>
+          <w14:ligatures w14:val="none"/>
+        </w:rPr>
+        <w:t>–</w:t>
+      </w:r>
       <w:r>
         <w:rPr>
           <w:rFonts w:ascii="Calibri" w:eastAsia="Times New Roman" w:hAnsi="Calibri" w:cs="Calibri"/>
@@ -2300,7 +1456,82 @@
         </w:rPr>
         <w:t>public</w:t>
       </w:r>
-      <w:proofErr w:type="spellEnd"/>
+    </w:p>
+    <w:p>
+      <w:pPr>
+        <w:tabs>
+          <w:tab w:val="left" w:pos="916"/>
+          <w:tab w:val="left" w:pos="1832"/>
+          <w:tab w:val="left" w:pos="2748"/>
+          <w:tab w:val="left" w:pos="3664"/>
+          <w:tab w:val="left" w:pos="4580"/>
+          <w:tab w:val="left" w:pos="5496"/>
+          <w:tab w:val="left" w:pos="6412"/>
+          <w:tab w:val="left" w:pos="7328"/>
+          <w:tab w:val="left" w:pos="8244"/>
+          <w:tab w:val="left" w:pos="9160"/>
+          <w:tab w:val="left" w:pos="10076"/>
+          <w:tab w:val="left" w:pos="10992"/>
+          <w:tab w:val="left" w:pos="11908"/>
+          <w:tab w:val="left" w:pos="12824"/>
+          <w:tab w:val="left" w:pos="13740"/>
+          <w:tab w:val="left" w:pos="14656"/>
+        </w:tabs>
+        <w:spacing w:after="0" w:line="240" w:lineRule="auto"/>
+        <w:rPr>
+          <w:rFonts w:ascii="Calibri" w:eastAsia="Times New Roman" w:hAnsi="Calibri" w:cs="Calibri"/>
+          <w:color w:val="1F2328"/>
+          <w:kern w:val="0"/>
+          <w:sz w:val="21"/>
+          <w:szCs w:val="21"/>
+          <w:lang w:eastAsia="es-MX"/>
+          <w14:ligatures w14:val="none"/>
+        </w:rPr>
+      </w:pPr>
+    </w:p>
+    <w:p>
+      <w:pPr>
+        <w:tabs>
+          <w:tab w:val="left" w:pos="916"/>
+          <w:tab w:val="left" w:pos="1832"/>
+          <w:tab w:val="left" w:pos="2748"/>
+          <w:tab w:val="left" w:pos="3664"/>
+          <w:tab w:val="left" w:pos="4580"/>
+          <w:tab w:val="left" w:pos="5496"/>
+          <w:tab w:val="left" w:pos="6412"/>
+          <w:tab w:val="left" w:pos="7328"/>
+          <w:tab w:val="left" w:pos="8244"/>
+          <w:tab w:val="left" w:pos="9160"/>
+          <w:tab w:val="left" w:pos="10076"/>
+          <w:tab w:val="left" w:pos="10992"/>
+          <w:tab w:val="left" w:pos="11908"/>
+          <w:tab w:val="left" w:pos="12824"/>
+          <w:tab w:val="left" w:pos="13740"/>
+          <w:tab w:val="left" w:pos="14656"/>
+        </w:tabs>
+        <w:spacing w:after="0" w:line="240" w:lineRule="auto"/>
+        <w:rPr>
+          <w:rFonts w:ascii="Calibri" w:eastAsia="Times New Roman" w:hAnsi="Calibri" w:cs="Calibri"/>
+          <w:color w:val="1F2328"/>
+          <w:kern w:val="0"/>
+          <w:sz w:val="21"/>
+          <w:szCs w:val="21"/>
+          <w:lang w:eastAsia="es-MX"/>
+          <w14:ligatures w14:val="none"/>
+        </w:rPr>
+      </w:pPr>
+      <w:r>
+        <w:rPr>
+          <w:rFonts w:ascii="Calibri" w:eastAsia="Times New Roman" w:hAnsi="Calibri" w:cs="Calibri"/>
+          <w:color w:val="1F2328"/>
+          <w:kern w:val="0"/>
+          <w:sz w:val="21"/>
+          <w:szCs w:val="21"/>
+          <w:lang w:eastAsia="es-MX"/>
+          <w14:ligatures w14:val="none"/>
+        </w:rPr>
+        <w:t>NOTA EL NOMBRE DE LA CARPETA LOCAL TIENE QUE SER IGUAL AL NOMBRE DEL REPO EN GITHUB</w:t>
+      </w:r>
     </w:p>
     <w:p>
       <w:pPr>

</xml_diff>

<commit_message>
version actualizada al 15-3
</commit_message>
<xml_diff>
--- a/git_comandos.docx
+++ b/git_comandos.docx
@@ -2,6 +2,38 @@
 <file path=word/document.xml><?xml version="1.0" encoding="utf-8"?>
 <w:document xmlns:wpc="http://schemas.microsoft.com/office/word/2010/wordprocessingCanvas" xmlns:cx="http://schemas.microsoft.com/office/drawing/2014/chartex" xmlns:cx1="http://schemas.microsoft.com/office/drawing/2015/9/8/chartex" xmlns:cx2="http://schemas.microsoft.com/office/drawing/2015/10/21/chartex" xmlns:cx3="http://schemas.microsoft.com/office/drawing/2016/5/9/chartex" xmlns:cx4="http://schemas.microsoft.com/office/drawing/2016/5/10/chartex" xmlns:cx5="http://schemas.microsoft.com/office/drawing/2016/5/11/chartex" xmlns:cx6="http://schemas.microsoft.com/office/drawing/2016/5/12/chartex" xmlns:cx7="http://schemas.microsoft.com/office/drawing/2016/5/13/chartex" xmlns:cx8="http://schemas.microsoft.com/office/drawing/2016/5/14/chartex" xmlns:mc="http://schemas.openxmlformats.org/markup-compatibility/2006" xmlns:aink="http://schemas.microsoft.com/office/drawing/2016/ink" xmlns:am3d="http://schemas.microsoft.com/office/drawing/2017/model3d" xmlns:o="urn:schemas-microsoft-com:office:office" xmlns:oel="http://schemas.microsoft.com/office/2019/extlst" xmlns:r="http://schemas.openxmlformats.org/officeDocument/2006/relationships" xmlns:m="http://schemas.openxmlformats.org/officeDocument/2006/math" xmlns:v="urn:schemas-microsoft-com:vml" xmlns:wp14="http://schemas.microsoft.com/office/word/2010/wordprocessingDrawing" xmlns:wp="http://schemas.openxmlformats.org/drawingml/2006/wordprocessingDrawing" xmlns:w10="urn:schemas-microsoft-com:office:word" xmlns:w="http://schemas.openxmlformats.org/wordprocessingml/2006/main" xmlns:w14="http://schemas.microsoft.com/office/word/2010/wordml" xmlns:w15="http://schemas.microsoft.com/office/word/2012/wordml" xmlns:w16cex="http://schemas.microsoft.com/office/word/2018/wordml/cex" xmlns:w16cid="http://schemas.microsoft.com/office/word/2016/wordml/cid" xmlns:w16="http://schemas.microsoft.com/office/word/2018/wordml" xmlns:w16du="http://schemas.microsoft.com/office/word/2023/wordml/word16du" xmlns:w16sdtdh="http://schemas.microsoft.com/office/word/2020/wordml/sdtdatahash" xmlns:w16sdtfl="http://schemas.microsoft.com/office/word/2024/wordml/sdtformatlock" xmlns:w16se="http://schemas.microsoft.com/office/word/2015/wordml/symex" xmlns:wpg="http://schemas.microsoft.com/office/word/2010/wordprocessingGroup" xmlns:wpi="http://schemas.microsoft.com/office/word/2010/wordprocessingInk" xmlns:wne="http://schemas.microsoft.com/office/word/2006/wordml" xmlns:wps="http://schemas.microsoft.com/office/word/2010/wordprocessingShape" mc:Ignorable="w14 w15 w16se w16cid w16 w16cex w16sdtdh w16sdtfl w16du wp14">
   <w:body>
+    <w:p>
+      <w:pPr>
+        <w:ind w:left="720" w:hanging="360"/>
+        <w:rPr>
+          <w:b/>
+          <w:bCs/>
+        </w:rPr>
+      </w:pPr>
+      <w:proofErr w:type="spellStart"/>
+      <w:r>
+        <w:rPr>
+          <w:b/>
+          <w:bCs/>
+        </w:rPr>
+        <w:t>LOCAL</w:t>
+      </w:r>
+      <w:r>
+        <w:rPr>
+          <w:b/>
+          <w:bCs/>
+        </w:rPr>
+        <w:t>Crear</w:t>
+      </w:r>
+      <w:proofErr w:type="spellEnd"/>
+      <w:r>
+        <w:rPr>
+          <w:b/>
+          <w:bCs/>
+        </w:rPr>
+        <w:t xml:space="preserve"> carpeta Local e inicializarla</w:t>
+      </w:r>
+    </w:p>
     <w:p>
       <w:pPr>
         <w:pStyle w:val="Prrafodelista"/>
@@ -14,7 +46,15 @@
         <w:t xml:space="preserve"> </w:t>
       </w:r>
       <w:r>
-        <w:t>verifico la versión de git instalada</w:t>
+        <w:t xml:space="preserve">verifico la versión de </w:t>
+      </w:r>
+      <w:proofErr w:type="spellStart"/>
+      <w:r>
+        <w:t>git</w:t>
+      </w:r>
+      <w:proofErr w:type="spellEnd"/>
+      <w:r>
+        <w:t xml:space="preserve"> instalada</w:t>
       </w:r>
     </w:p>
     <w:p>
@@ -25,9 +65,19 @@
           <w:numId w:val="1"/>
         </w:numPr>
       </w:pPr>
-      <w:r>
-        <w:t>git --version</w:t>
-      </w:r>
+      <w:proofErr w:type="spellStart"/>
+      <w:r>
+        <w:t>git</w:t>
+      </w:r>
+      <w:proofErr w:type="spellEnd"/>
+      <w:r>
+        <w:t xml:space="preserve"> --</w:t>
+      </w:r>
+      <w:proofErr w:type="spellStart"/>
+      <w:r>
+        <w:t>version</w:t>
+      </w:r>
+      <w:proofErr w:type="spellEnd"/>
     </w:p>
     <w:p>
       <w:r>
@@ -67,7 +117,21 @@
         <w:rPr>
           <w:lang w:val="en-US"/>
         </w:rPr>
-        <w:t>ame “guillermo_tessada”</w:t>
+        <w:t>ame “</w:t>
+      </w:r>
+      <w:proofErr w:type="spellStart"/>
+      <w:r>
+        <w:rPr>
+          <w:lang w:val="en-US"/>
+        </w:rPr>
+        <w:t>guillermo_tessada</w:t>
+      </w:r>
+      <w:proofErr w:type="spellEnd"/>
+      <w:r>
+        <w:rPr>
+          <w:lang w:val="en-US"/>
+        </w:rPr>
+        <w:t>”</w:t>
       </w:r>
     </w:p>
     <w:p>
@@ -85,19 +149,41 @@
         <w:rPr>
           <w:lang w:val="en-US"/>
         </w:rPr>
-        <w:t xml:space="preserve">git config </w:t>
-      </w:r>
+        <w:t xml:space="preserve">git </w:t>
+      </w:r>
+      <w:proofErr w:type="gramStart"/>
       <w:r>
         <w:rPr>
           <w:lang w:val="en-US"/>
         </w:rPr>
+        <w:t xml:space="preserve">config </w:t>
+      </w:r>
+      <w:r>
+        <w:rPr>
+          <w:lang w:val="en-US"/>
+        </w:rPr>
         <w:t xml:space="preserve"> --</w:t>
       </w:r>
+      <w:proofErr w:type="gramEnd"/>
       <w:r>
         <w:rPr>
           <w:lang w:val="en-US"/>
         </w:rPr>
-        <w:t xml:space="preserve">global user.email </w:t>
+        <w:t xml:space="preserve">global </w:t>
+      </w:r>
+      <w:proofErr w:type="spellStart"/>
+      <w:r>
+        <w:rPr>
+          <w:lang w:val="en-US"/>
+        </w:rPr>
+        <w:t>user.email</w:t>
+      </w:r>
+      <w:proofErr w:type="spellEnd"/>
+      <w:r>
+        <w:rPr>
+          <w:lang w:val="en-US"/>
+        </w:rPr>
+        <w:t xml:space="preserve"> </w:t>
       </w:r>
       <w:hyperlink r:id="rId5" w:history="1">
         <w:r>
@@ -117,12 +203,43 @@
           <w:numId w:val="1"/>
         </w:numPr>
       </w:pPr>
-      <w:r>
-        <w:t>git config -- list  permite de ver las co</w:t>
-      </w:r>
-      <w:r>
-        <w:t>nfiguraciones de git</w:t>
-      </w:r>
+      <w:proofErr w:type="spellStart"/>
+      <w:r>
+        <w:t>git</w:t>
+      </w:r>
+      <w:proofErr w:type="spellEnd"/>
+      <w:r>
+        <w:t xml:space="preserve"> </w:t>
+      </w:r>
+      <w:proofErr w:type="spellStart"/>
+      <w:r>
+        <w:t>config</w:t>
+      </w:r>
+      <w:proofErr w:type="spellEnd"/>
+      <w:r>
+        <w:t xml:space="preserve"> -- </w:t>
+      </w:r>
+      <w:proofErr w:type="spellStart"/>
+      <w:proofErr w:type="gramStart"/>
+      <w:r>
+        <w:t>list</w:t>
+      </w:r>
+      <w:proofErr w:type="spellEnd"/>
+      <w:r>
+        <w:t xml:space="preserve">  permite</w:t>
+      </w:r>
+      <w:proofErr w:type="gramEnd"/>
+      <w:r>
+        <w:t xml:space="preserve"> de ver las co</w:t>
+      </w:r>
+      <w:r>
+        <w:t xml:space="preserve">nfiguraciones de </w:t>
+      </w:r>
+      <w:proofErr w:type="spellStart"/>
+      <w:r>
+        <w:t>git</w:t>
+      </w:r>
+      <w:proofErr w:type="spellEnd"/>
     </w:p>
     <w:p/>
     <w:p>
@@ -134,7 +251,15 @@
         </w:numPr>
       </w:pPr>
       <w:r>
-        <w:t>para borrar una configuración de user y mail se puede usar:</w:t>
+        <w:t xml:space="preserve">para borrar una configuración de </w:t>
+      </w:r>
+      <w:proofErr w:type="spellStart"/>
+      <w:r>
+        <w:t>user</w:t>
+      </w:r>
+      <w:proofErr w:type="spellEnd"/>
+      <w:r>
+        <w:t xml:space="preserve"> y mail se puede usar:</w:t>
       </w:r>
     </w:p>
     <w:p>
@@ -167,21 +292,73 @@
         <w:rPr>
           <w:lang w:val="en-US"/>
         </w:rPr>
-        <w:t>git config --global --unset-all user.email</w:t>
-      </w:r>
-    </w:p>
-    <w:p>
-      <w:pPr>
+        <w:t xml:space="preserve">git config --global --unset-all </w:t>
+      </w:r>
+      <w:proofErr w:type="spellStart"/>
+      <w:proofErr w:type="gramStart"/>
+      <w:r>
         <w:rPr>
           <w:lang w:val="en-US"/>
         </w:rPr>
-      </w:pPr>
-      <w:r>
-        <w:rPr>
+        <w:t>user.email</w:t>
+      </w:r>
+      <w:proofErr w:type="spellEnd"/>
+      <w:proofErr w:type="gramEnd"/>
+    </w:p>
+    <w:p>
+      <w:pPr>
+        <w:rPr>
+          <w:b/>
+          <w:bCs/>
           <w:lang w:val="en-US"/>
         </w:rPr>
-        <w:t>Inicializar el repositorio</w:t>
-      </w:r>
+      </w:pPr>
+      <w:proofErr w:type="spellStart"/>
+      <w:r>
+        <w:rPr>
+          <w:b/>
+          <w:bCs/>
+          <w:lang w:val="en-US"/>
+        </w:rPr>
+        <w:t>Inicializar</w:t>
+      </w:r>
+      <w:proofErr w:type="spellEnd"/>
+      <w:r>
+        <w:rPr>
+          <w:b/>
+          <w:bCs/>
+          <w:lang w:val="en-US"/>
+        </w:rPr>
+        <w:t xml:space="preserve"> </w:t>
+      </w:r>
+      <w:proofErr w:type="spellStart"/>
+      <w:r>
+        <w:rPr>
+          <w:b/>
+          <w:bCs/>
+          <w:lang w:val="en-US"/>
+        </w:rPr>
+        <w:t>el</w:t>
+      </w:r>
+      <w:proofErr w:type="spellEnd"/>
+      <w:r>
+        <w:rPr>
+          <w:b/>
+          <w:bCs/>
+          <w:lang w:val="en-US"/>
+        </w:rPr>
+        <w:t xml:space="preserve"> </w:t>
+      </w:r>
+      <w:proofErr w:type="spellStart"/>
+      <w:r>
+        <w:rPr>
+          <w:b/>
+          <w:bCs/>
+          <w:lang w:val="en-US"/>
+        </w:rPr>
+        <w:t>repositorio</w:t>
+      </w:r>
+      <w:proofErr w:type="spellEnd"/>
     </w:p>
     <w:p>
       <w:pPr>
@@ -191,8 +368,26 @@
           <w:numId w:val="2"/>
         </w:numPr>
       </w:pPr>
-      <w:r>
-        <w:t>git intit : con este c</w:t>
+      <w:proofErr w:type="spellStart"/>
+      <w:r>
+        <w:t>git</w:t>
+      </w:r>
+      <w:proofErr w:type="spellEnd"/>
+      <w:r>
+        <w:t xml:space="preserve"> </w:t>
+      </w:r>
+      <w:proofErr w:type="spellStart"/>
+      <w:proofErr w:type="gramStart"/>
+      <w:r>
+        <w:t>intit</w:t>
+      </w:r>
+      <w:proofErr w:type="spellEnd"/>
+      <w:r>
+        <w:t xml:space="preserve"> :</w:t>
+      </w:r>
+      <w:proofErr w:type="gramEnd"/>
+      <w:r>
+        <w:t xml:space="preserve"> con este c</w:t>
       </w:r>
       <w:r>
         <w:t>omando inicializa el repositorio y crea una carpeta oculta con los</w:t>
@@ -204,8 +399,13 @@
         <w:ind w:left="768"/>
       </w:pPr>
       <w:r>
-        <w:t>los archivos necesarios para el funcionamiento de git</w:t>
-      </w:r>
+        <w:t xml:space="preserve">los archivos necesarios para el funcionamiento de </w:t>
+      </w:r>
+      <w:proofErr w:type="spellStart"/>
+      <w:r>
+        <w:t>git</w:t>
+      </w:r>
+      <w:proofErr w:type="spellEnd"/>
     </w:p>
     <w:p>
       <w:pPr>
@@ -227,14 +427,29 @@
           <w:numId w:val="2"/>
         </w:numPr>
       </w:pPr>
-      <w:r>
-        <w:t>ls -a</w:t>
+      <w:proofErr w:type="spellStart"/>
+      <w:r>
+        <w:t>ls</w:t>
+      </w:r>
+      <w:proofErr w:type="spellEnd"/>
+      <w:r>
+        <w:t xml:space="preserve"> -a</w:t>
       </w:r>
     </w:p>
     <w:p/>
     <w:p>
-      <w:r>
-        <w:t>Visual Studio Code</w:t>
+      <w:pPr>
+        <w:rPr>
+          <w:b/>
+          <w:bCs/>
+        </w:rPr>
+      </w:pPr>
+      <w:r>
+        <w:rPr>
+          <w:b/>
+          <w:bCs/>
+        </w:rPr>
+        <w:t>VISUAL STUDIO CODE</w:t>
       </w:r>
     </w:p>
     <w:p>
@@ -246,7 +461,23 @@
         </w:numPr>
       </w:pPr>
       <w:r>
-        <w:t>visual studio code abrir la carpeta GIT_TEST</w:t>
+        <w:t xml:space="preserve">visual </w:t>
+      </w:r>
+      <w:proofErr w:type="spellStart"/>
+      <w:r>
+        <w:t>studio</w:t>
+      </w:r>
+      <w:proofErr w:type="spellEnd"/>
+      <w:r>
+        <w:t xml:space="preserve"> </w:t>
+      </w:r>
+      <w:proofErr w:type="spellStart"/>
+      <w:r>
+        <w:t>code</w:t>
+      </w:r>
+      <w:proofErr w:type="spellEnd"/>
+      <w:r>
+        <w:t xml:space="preserve"> abrir la carpeta GIT_TEST</w:t>
       </w:r>
     </w:p>
     <w:p>
@@ -335,8 +566,13 @@
         </w:numPr>
       </w:pPr>
       <w:r>
-        <w:t>Desde visual studio</w:t>
-      </w:r>
+        <w:t xml:space="preserve">Desde visual </w:t>
+      </w:r>
+      <w:proofErr w:type="spellStart"/>
+      <w:r>
+        <w:t>studio</w:t>
+      </w:r>
+      <w:proofErr w:type="spellEnd"/>
     </w:p>
     <w:p>
       <w:pPr>
@@ -347,7 +583,23 @@
         </w:numPr>
       </w:pPr>
       <w:r>
-        <w:t>Usar git bash:</w:t>
+        <w:t xml:space="preserve">Usar </w:t>
+      </w:r>
+      <w:proofErr w:type="spellStart"/>
+      <w:r>
+        <w:t>git</w:t>
+      </w:r>
+      <w:proofErr w:type="spellEnd"/>
+      <w:r>
+        <w:t xml:space="preserve"> </w:t>
+      </w:r>
+      <w:proofErr w:type="spellStart"/>
+      <w:r>
+        <w:t>bash</w:t>
+      </w:r>
+      <w:proofErr w:type="spellEnd"/>
+      <w:r>
+        <w:t>:</w:t>
       </w:r>
     </w:p>
     <w:p>
@@ -358,16 +610,31 @@
           <w:numId w:val="2"/>
         </w:numPr>
       </w:pPr>
-      <w:r>
-        <w:t>touch nombre archivo</w:t>
+      <w:proofErr w:type="spellStart"/>
+      <w:r>
+        <w:t>touch</w:t>
+      </w:r>
+      <w:proofErr w:type="spellEnd"/>
+      <w:r>
+        <w:t xml:space="preserve"> nombre archivo</w:t>
       </w:r>
       <w:r>
         <w:tab/>
       </w:r>
     </w:p>
     <w:p>
-      <w:r>
-        <w:t>Terminal de VS</w:t>
+      <w:pPr>
+        <w:rPr>
+          <w:b/>
+          <w:bCs/>
+        </w:rPr>
+      </w:pPr>
+      <w:r>
+        <w:rPr>
+          <w:b/>
+          <w:bCs/>
+        </w:rPr>
+        <w:t>TERMINAL VS</w:t>
       </w:r>
     </w:p>
     <w:p>
@@ -378,9 +645,19 @@
           <w:numId w:val="2"/>
         </w:numPr>
       </w:pPr>
-      <w:r>
-        <w:t>git status: este comando permite de ver el estado de nuestros archivos en git</w:t>
-      </w:r>
+      <w:proofErr w:type="spellStart"/>
+      <w:r>
+        <w:t>git</w:t>
+      </w:r>
+      <w:proofErr w:type="spellEnd"/>
+      <w:r>
+        <w:t xml:space="preserve"> status: este comando permite de ver el estado de nuestros archivos en </w:t>
+      </w:r>
+      <w:proofErr w:type="spellStart"/>
+      <w:r>
+        <w:t>git</w:t>
+      </w:r>
+      <w:proofErr w:type="spellEnd"/>
     </w:p>
     <w:p>
       <w:pPr>
@@ -390,9 +667,61 @@
           <w:numId w:val="2"/>
         </w:numPr>
       </w:pPr>
-      <w:r>
-        <w:t>git add nombre archivo.extencion:  este comando permite a git de pasar los archivos desde el estado working directory al estado staging</w:t>
-      </w:r>
+      <w:proofErr w:type="spellStart"/>
+      <w:r>
+        <w:t>git</w:t>
+      </w:r>
+      <w:proofErr w:type="spellEnd"/>
+      <w:r>
+        <w:t xml:space="preserve"> </w:t>
+      </w:r>
+      <w:proofErr w:type="spellStart"/>
+      <w:r>
+        <w:t>add</w:t>
+      </w:r>
+      <w:proofErr w:type="spellEnd"/>
+      <w:r>
+        <w:t xml:space="preserve"> nombre </w:t>
+      </w:r>
+      <w:proofErr w:type="spellStart"/>
+      <w:proofErr w:type="gramStart"/>
+      <w:r>
+        <w:t>archivo.extencion</w:t>
+      </w:r>
+      <w:proofErr w:type="spellEnd"/>
+      <w:proofErr w:type="gramEnd"/>
+      <w:r>
+        <w:t xml:space="preserve">:  este comando permite a </w:t>
+      </w:r>
+      <w:proofErr w:type="spellStart"/>
+      <w:r>
+        <w:t>git</w:t>
+      </w:r>
+      <w:proofErr w:type="spellEnd"/>
+      <w:r>
+        <w:t xml:space="preserve"> de pasar los archivos desde el estado </w:t>
+      </w:r>
+      <w:proofErr w:type="spellStart"/>
+      <w:r>
+        <w:t>working</w:t>
+      </w:r>
+      <w:proofErr w:type="spellEnd"/>
+      <w:r>
+        <w:t xml:space="preserve"> </w:t>
+      </w:r>
+      <w:proofErr w:type="spellStart"/>
+      <w:r>
+        <w:t>directory</w:t>
+      </w:r>
+      <w:proofErr w:type="spellEnd"/>
+      <w:r>
+        <w:t xml:space="preserve"> al estado </w:t>
+      </w:r>
+      <w:proofErr w:type="spellStart"/>
+      <w:r>
+        <w:t>staging</w:t>
+      </w:r>
+      <w:proofErr w:type="spellEnd"/>
     </w:p>
     <w:p>
       <w:pPr>
@@ -402,9 +731,71 @@
           <w:numId w:val="2"/>
         </w:numPr>
       </w:pPr>
-      <w:r>
-        <w:t>git commit -m “descripcion del archivo”</w:t>
-      </w:r>
+      <w:proofErr w:type="spellStart"/>
+      <w:r>
+        <w:t>git</w:t>
+      </w:r>
+      <w:proofErr w:type="spellEnd"/>
+      <w:r>
+        <w:t xml:space="preserve"> </w:t>
+      </w:r>
+      <w:proofErr w:type="spellStart"/>
+      <w:r>
+        <w:t>commit</w:t>
+      </w:r>
+      <w:proofErr w:type="spellEnd"/>
+      <w:r>
+        <w:t xml:space="preserve"> -m “</w:t>
+      </w:r>
+      <w:proofErr w:type="spellStart"/>
+      <w:r>
+        <w:t>descripcion</w:t>
+      </w:r>
+      <w:proofErr w:type="spellEnd"/>
+      <w:r>
+        <w:t xml:space="preserve"> del archivo”</w:t>
+      </w:r>
+    </w:p>
+    <w:p>
+      <w:pPr>
+        <w:rPr>
+          <w:b/>
+          <w:bCs/>
+        </w:rPr>
+      </w:pPr>
+      <w:r>
+        <w:rPr>
+          <w:b/>
+          <w:bCs/>
+        </w:rPr>
+        <w:t>Como ver el contenido de una carpeta:</w:t>
+      </w:r>
+    </w:p>
+    <w:p>
+      <w:r>
+        <w:t>PS C:\Users\Guillermo Tessada\</w:t>
+      </w:r>
+      <w:proofErr w:type="spellStart"/>
+      <w:r>
+        <w:t>Documents</w:t>
+      </w:r>
+      <w:proofErr w:type="spellEnd"/>
+      <w:r>
+        <w:t>\</w:t>
+      </w:r>
+      <w:proofErr w:type="spellStart"/>
+      <w:r>
+        <w:t>GIT_GuglielmoTS</w:t>
+      </w:r>
+      <w:proofErr w:type="spellEnd"/>
+      <w:r>
+        <w:t xml:space="preserve">\CODIGO_PYTHON&gt; </w:t>
+      </w:r>
+      <w:proofErr w:type="spellStart"/>
+      <w:r>
+        <w:t>ls</w:t>
+      </w:r>
+      <w:proofErr w:type="spellEnd"/>
     </w:p>
     <w:p/>
     <w:p/>
@@ -413,17 +804,24 @@
     <w:p/>
     <w:p>
       <w:r>
-        <w:lastRenderedPageBreak/>
-        <w:t>GIT HUB</w:t>
-      </w:r>
-    </w:p>
-    <w:p>
-      <w:r>
-        <w:t>Este es el caso en el cual subo a git una carpeta local a Git hub</w:t>
-      </w:r>
+        <w:t xml:space="preserve">Este es el caso en el cual subo a </w:t>
+      </w:r>
+      <w:proofErr w:type="spellStart"/>
       <w:r>
         <w:t>git</w:t>
       </w:r>
+      <w:proofErr w:type="spellEnd"/>
+      <w:r>
+        <w:t xml:space="preserve"> una carpeta local a Git </w:t>
+      </w:r>
+      <w:proofErr w:type="spellStart"/>
+      <w:r>
+        <w:t>hub</w:t>
+      </w:r>
+      <w:r>
+        <w:t>git</w:t>
+      </w:r>
+      <w:proofErr w:type="spellEnd"/>
     </w:p>
     <w:bookmarkStart w:id="0" w:name="_Hlk192842651"/>
     <w:p>
@@ -471,8 +869,21 @@
         </w:numPr>
       </w:pPr>
       <w:r>
-        <w:t>en github ir a profile</w:t>
-      </w:r>
+        <w:t xml:space="preserve">en </w:t>
+      </w:r>
+      <w:proofErr w:type="spellStart"/>
+      <w:r>
+        <w:t>github</w:t>
+      </w:r>
+      <w:proofErr w:type="spellEnd"/>
+      <w:r>
+        <w:t xml:space="preserve"> ir a </w:t>
+      </w:r>
+      <w:proofErr w:type="spellStart"/>
+      <w:r>
+        <w:t>profile</w:t>
+      </w:r>
+      <w:proofErr w:type="spellEnd"/>
     </w:p>
     <w:p>
       <w:pPr>
@@ -488,10 +899,24 @@
     </w:p>
     <w:p>
       <w:pPr>
-        <w:ind w:left="360"/>
-      </w:pPr>
-      <w:r>
+        <w:rPr>
+          <w:b/>
+          <w:bCs/>
+        </w:rPr>
+      </w:pPr>
+      <w:r>
+        <w:rPr>
+          <w:b/>
+          <w:bCs/>
+        </w:rPr>
         <w:t>Inicializar el repo</w:t>
+      </w:r>
+      <w:r>
+        <w:rPr>
+          <w:b/>
+          <w:bCs/>
+        </w:rPr>
+        <w:t xml:space="preserve"> en Local</w:t>
       </w:r>
     </w:p>
     <w:p>
@@ -503,7 +928,26 @@
         </w:numPr>
       </w:pPr>
       <w:r>
-        <w:t>para esto tenemos que agregar el repositorio</w:t>
+        <w:t>para</w:t>
+      </w:r>
+      <w:r>
+        <w:t xml:space="preserve"> inicializar el repo en </w:t>
+      </w:r>
+      <w:proofErr w:type="spellStart"/>
+      <w:r>
+        <w:t>git</w:t>
+      </w:r>
+      <w:proofErr w:type="spellEnd"/>
+      <w:r>
+        <w:t xml:space="preserve"> </w:t>
+      </w:r>
+      <w:proofErr w:type="spellStart"/>
+      <w:r>
+        <w:t>hub</w:t>
+      </w:r>
+      <w:proofErr w:type="spellEnd"/>
+      <w:r>
+        <w:t xml:space="preserve"> </w:t>
       </w:r>
     </w:p>
     <w:p>
@@ -527,8 +971,74 @@
           <w:tab w:val="left" w:pos="14656"/>
         </w:tabs>
         <w:spacing w:after="0" w:line="240" w:lineRule="auto"/>
+      </w:pPr>
+      <w:r>
+        <w:rPr>
+          <w:rFonts w:eastAsia="Times New Roman" w:cstheme="minorHAnsi"/>
+          <w:color w:val="1F2328"/>
+          <w:kern w:val="0"/>
+          <w:lang w:val="en-US" w:eastAsia="es-MX"/>
+          <w14:ligatures w14:val="none"/>
+        </w:rPr>
+        <w:t xml:space="preserve">git remote add origin </w:t>
+      </w:r>
+      <w:hyperlink r:id="rId7" w:history="1">
+        <w:r>
+          <w:rPr>
+            <w:rStyle w:val="Hipervnculo"/>
+          </w:rPr>
+          <w:t>https://github.com/GuglielmoTS/Test.git</w:t>
+        </w:r>
+      </w:hyperlink>
+    </w:p>
+    <w:p>
+      <w:pPr>
+        <w:tabs>
+          <w:tab w:val="left" w:pos="916"/>
+          <w:tab w:val="left" w:pos="1832"/>
+          <w:tab w:val="left" w:pos="2748"/>
+          <w:tab w:val="left" w:pos="3664"/>
+          <w:tab w:val="left" w:pos="4580"/>
+          <w:tab w:val="left" w:pos="5496"/>
+          <w:tab w:val="left" w:pos="6412"/>
+          <w:tab w:val="left" w:pos="7328"/>
+          <w:tab w:val="left" w:pos="8244"/>
+          <w:tab w:val="left" w:pos="9160"/>
+          <w:tab w:val="left" w:pos="10076"/>
+          <w:tab w:val="left" w:pos="10992"/>
+          <w:tab w:val="left" w:pos="11908"/>
+          <w:tab w:val="left" w:pos="12824"/>
+          <w:tab w:val="left" w:pos="13740"/>
+          <w:tab w:val="left" w:pos="14656"/>
+        </w:tabs>
+        <w:spacing w:after="0" w:line="240" w:lineRule="auto"/>
+      </w:pPr>
+    </w:p>
+    <w:p>
+      <w:pPr>
+        <w:tabs>
+          <w:tab w:val="left" w:pos="916"/>
+          <w:tab w:val="left" w:pos="1832"/>
+          <w:tab w:val="left" w:pos="2748"/>
+          <w:tab w:val="left" w:pos="3664"/>
+          <w:tab w:val="left" w:pos="4580"/>
+          <w:tab w:val="left" w:pos="5496"/>
+          <w:tab w:val="left" w:pos="6412"/>
+          <w:tab w:val="left" w:pos="7328"/>
+          <w:tab w:val="left" w:pos="8244"/>
+          <w:tab w:val="left" w:pos="9160"/>
+          <w:tab w:val="left" w:pos="10076"/>
+          <w:tab w:val="left" w:pos="10992"/>
+          <w:tab w:val="left" w:pos="11908"/>
+          <w:tab w:val="left" w:pos="12824"/>
+          <w:tab w:val="left" w:pos="13740"/>
+          <w:tab w:val="left" w:pos="14656"/>
+        </w:tabs>
+        <w:spacing w:after="0" w:line="240" w:lineRule="auto"/>
         <w:rPr>
           <w:rFonts w:ascii="Courier New" w:eastAsia="Times New Roman" w:hAnsi="Courier New" w:cs="Courier New"/>
+          <w:b/>
+          <w:bCs/>
           <w:color w:val="1F2328"/>
           <w:kern w:val="0"/>
           <w:sz w:val="21"/>
@@ -537,19 +1047,48 @@
           <w14:ligatures w14:val="none"/>
         </w:rPr>
       </w:pPr>
-      <w:r>
-        <w:rPr>
-          <w:rFonts w:eastAsia="Times New Roman" w:cstheme="minorHAnsi"/>
-          <w:color w:val="1F2328"/>
-          <w:kern w:val="0"/>
-          <w:lang w:val="en-US" w:eastAsia="es-MX"/>
-          <w14:ligatures w14:val="none"/>
-        </w:rPr>
-        <w:t xml:space="preserve">git remote add origin </w:t>
-      </w:r>
-      <w:r>
-        <w:t>https://github.com/GuglielmoTS/Test.git</w:t>
-      </w:r>
+      <w:hyperlink r:id="rId8" w:history="1">
+        <w:r>
+          <w:rPr>
+            <w:rStyle w:val="Hipervnculo"/>
+            <w:b/>
+            <w:bCs/>
+          </w:rPr>
+          <w:t>https://github.com/GuglielmoTS/Test.git</w:t>
+        </w:r>
+      </w:hyperlink>
+      <w:r>
+        <w:rPr>
+          <w:b/>
+          <w:bCs/>
+        </w:rPr>
+        <w:t xml:space="preserve"> se obtiene de </w:t>
+      </w:r>
+      <w:proofErr w:type="spellStart"/>
+      <w:r>
+        <w:rPr>
+          <w:b/>
+          <w:bCs/>
+        </w:rPr>
+        <w:t>git</w:t>
+      </w:r>
+      <w:proofErr w:type="spellEnd"/>
+      <w:r>
+        <w:rPr>
+          <w:b/>
+          <w:bCs/>
+        </w:rPr>
+        <w:t xml:space="preserve"> </w:t>
+      </w:r>
+      <w:proofErr w:type="spellStart"/>
+      <w:r>
+        <w:rPr>
+          <w:b/>
+          <w:bCs/>
+        </w:rPr>
+        <w:t>hub</w:t>
+      </w:r>
+      <w:proofErr w:type="spellEnd"/>
     </w:p>
     <w:p>
       <w:pPr>
@@ -611,7 +1150,23 @@
         </w:rPr>
       </w:pPr>
       <w:r>
-        <w:t xml:space="preserve">Nota: el repositorio en git hub tiene que estar inicializado </w:t>
+        <w:t xml:space="preserve">Nota: el repositorio en </w:t>
+      </w:r>
+      <w:proofErr w:type="spellStart"/>
+      <w:r>
+        <w:t>git</w:t>
+      </w:r>
+      <w:proofErr w:type="spellEnd"/>
+      <w:r>
+        <w:t xml:space="preserve"> </w:t>
+      </w:r>
+      <w:proofErr w:type="spellStart"/>
+      <w:r>
+        <w:t>hub</w:t>
+      </w:r>
+      <w:proofErr w:type="spellEnd"/>
+      <w:r>
+        <w:t xml:space="preserve"> tiene que estar inicializado </w:t>
       </w:r>
       <w:r>
         <w:rPr>
@@ -654,19 +1209,10 @@
           <w14:ligatures w14:val="none"/>
         </w:rPr>
       </w:pPr>
-      <w:r>
-        <w:rPr>
-          <w:rFonts w:ascii="Calibri" w:eastAsia="Times New Roman" w:hAnsi="Calibri" w:cs="Calibri"/>
-          <w:color w:val="1F2328"/>
-          <w:kern w:val="0"/>
-          <w:lang w:eastAsia="es-MX"/>
-          <w14:ligatures w14:val="none"/>
-        </w:rPr>
-        <w:t>git remote -v</w:t>
-      </w:r>
-    </w:p>
-    <w:p>
-      <w:pPr>
+    </w:p>
+    <w:p>
+      <w:pPr>
+        <w:pStyle w:val="Prrafodelista"/>
         <w:tabs>
           <w:tab w:val="left" w:pos="916"/>
           <w:tab w:val="left" w:pos="1832"/>
@@ -688,12 +1234,40 @@
         <w:spacing w:after="0" w:line="240" w:lineRule="auto"/>
         <w:rPr>
           <w:rFonts w:ascii="Calibri" w:eastAsia="Times New Roman" w:hAnsi="Calibri" w:cs="Calibri"/>
-          <w:color w:val="1F2328"/>
-          <w:kern w:val="0"/>
-          <w:lang w:eastAsia="es-MX"/>
-          <w14:ligatures w14:val="none"/>
-        </w:rPr>
-      </w:pPr>
+          <w:b/>
+          <w:bCs/>
+          <w:color w:val="1F2328"/>
+          <w:kern w:val="0"/>
+          <w:lang w:eastAsia="es-MX"/>
+          <w14:ligatures w14:val="none"/>
+        </w:rPr>
+      </w:pPr>
+      <w:proofErr w:type="spellStart"/>
+      <w:r>
+        <w:rPr>
+          <w:rFonts w:ascii="Calibri" w:eastAsia="Times New Roman" w:hAnsi="Calibri" w:cs="Calibri"/>
+          <w:b/>
+          <w:bCs/>
+          <w:color w:val="1F2328"/>
+          <w:kern w:val="0"/>
+          <w:lang w:eastAsia="es-MX"/>
+          <w14:ligatures w14:val="none"/>
+        </w:rPr>
+        <w:t>git</w:t>
+      </w:r>
+      <w:proofErr w:type="spellEnd"/>
+      <w:r>
+        <w:rPr>
+          <w:rFonts w:ascii="Calibri" w:eastAsia="Times New Roman" w:hAnsi="Calibri" w:cs="Calibri"/>
+          <w:b/>
+          <w:bCs/>
+          <w:color w:val="1F2328"/>
+          <w:kern w:val="0"/>
+          <w:lang w:eastAsia="es-MX"/>
+          <w14:ligatures w14:val="none"/>
+        </w:rPr>
+        <w:t xml:space="preserve"> remote -v</w:t>
+      </w:r>
     </w:p>
     <w:p>
       <w:pPr>
@@ -720,36 +1294,10 @@
           <w:rFonts w:ascii="Calibri" w:eastAsia="Times New Roman" w:hAnsi="Calibri" w:cs="Calibri"/>
           <w:color w:val="1F2328"/>
           <w:kern w:val="0"/>
-          <w:sz w:val="21"/>
-          <w:szCs w:val="21"/>
-          <w:lang w:eastAsia="es-MX"/>
-          <w14:ligatures w14:val="none"/>
-        </w:rPr>
-      </w:pPr>
-      <w:r>
-        <w:rPr>
-          <w:rFonts w:ascii="Calibri" w:eastAsia="Times New Roman" w:hAnsi="Calibri" w:cs="Calibri"/>
-          <w:color w:val="1F2328"/>
-          <w:kern w:val="0"/>
-          <w:sz w:val="21"/>
-          <w:szCs w:val="21"/>
-          <w:lang w:eastAsia="es-MX"/>
-          <w14:ligatures w14:val="none"/>
-        </w:rPr>
-        <w:t>E</w:t>
-      </w:r>
-      <w:r>
-        <w:rPr>
-          <w:rFonts w:ascii="Calibri" w:eastAsia="Times New Roman" w:hAnsi="Calibri" w:cs="Calibri"/>
-          <w:color w:val="1F2328"/>
-          <w:kern w:val="0"/>
-          <w:sz w:val="21"/>
-          <w:szCs w:val="21"/>
-          <w:lang w:eastAsia="es-MX"/>
-          <w14:ligatures w14:val="none"/>
-        </w:rPr>
-        <w:t>nviar mi archivo local a git hub se usa el siguiente comando, desde la cli:</w:t>
-      </w:r>
+          <w:lang w:eastAsia="es-MX"/>
+          <w14:ligatures w14:val="none"/>
+        </w:rPr>
+      </w:pPr>
     </w:p>
     <w:p>
       <w:pPr>
@@ -782,6 +1330,108 @@
           <w14:ligatures w14:val="none"/>
         </w:rPr>
       </w:pPr>
+      <w:r>
+        <w:rPr>
+          <w:rFonts w:ascii="Calibri" w:eastAsia="Times New Roman" w:hAnsi="Calibri" w:cs="Calibri"/>
+          <w:color w:val="1F2328"/>
+          <w:kern w:val="0"/>
+          <w:sz w:val="21"/>
+          <w:szCs w:val="21"/>
+          <w:lang w:eastAsia="es-MX"/>
+          <w14:ligatures w14:val="none"/>
+        </w:rPr>
+        <w:t>E</w:t>
+      </w:r>
+      <w:r>
+        <w:rPr>
+          <w:rFonts w:ascii="Calibri" w:eastAsia="Times New Roman" w:hAnsi="Calibri" w:cs="Calibri"/>
+          <w:color w:val="1F2328"/>
+          <w:kern w:val="0"/>
+          <w:sz w:val="21"/>
+          <w:szCs w:val="21"/>
+          <w:lang w:eastAsia="es-MX"/>
+          <w14:ligatures w14:val="none"/>
+        </w:rPr>
+        <w:t xml:space="preserve">nviar mi archivo local a </w:t>
+      </w:r>
+      <w:proofErr w:type="spellStart"/>
+      <w:r>
+        <w:rPr>
+          <w:rFonts w:ascii="Calibri" w:eastAsia="Times New Roman" w:hAnsi="Calibri" w:cs="Calibri"/>
+          <w:color w:val="1F2328"/>
+          <w:kern w:val="0"/>
+          <w:sz w:val="21"/>
+          <w:szCs w:val="21"/>
+          <w:lang w:eastAsia="es-MX"/>
+          <w14:ligatures w14:val="none"/>
+        </w:rPr>
+        <w:t>git</w:t>
+      </w:r>
+      <w:proofErr w:type="spellEnd"/>
+      <w:r>
+        <w:rPr>
+          <w:rFonts w:ascii="Calibri" w:eastAsia="Times New Roman" w:hAnsi="Calibri" w:cs="Calibri"/>
+          <w:color w:val="1F2328"/>
+          <w:kern w:val="0"/>
+          <w:sz w:val="21"/>
+          <w:szCs w:val="21"/>
+          <w:lang w:eastAsia="es-MX"/>
+          <w14:ligatures w14:val="none"/>
+        </w:rPr>
+        <w:t xml:space="preserve"> </w:t>
+      </w:r>
+      <w:proofErr w:type="spellStart"/>
+      <w:r>
+        <w:rPr>
+          <w:rFonts w:ascii="Calibri" w:eastAsia="Times New Roman" w:hAnsi="Calibri" w:cs="Calibri"/>
+          <w:color w:val="1F2328"/>
+          <w:kern w:val="0"/>
+          <w:sz w:val="21"/>
+          <w:szCs w:val="21"/>
+          <w:lang w:eastAsia="es-MX"/>
+          <w14:ligatures w14:val="none"/>
+        </w:rPr>
+        <w:t>hub</w:t>
+      </w:r>
+      <w:proofErr w:type="spellEnd"/>
+      <w:r>
+        <w:rPr>
+          <w:rFonts w:ascii="Calibri" w:eastAsia="Times New Roman" w:hAnsi="Calibri" w:cs="Calibri"/>
+          <w:color w:val="1F2328"/>
+          <w:kern w:val="0"/>
+          <w:sz w:val="21"/>
+          <w:szCs w:val="21"/>
+          <w:lang w:eastAsia="es-MX"/>
+          <w14:ligatures w14:val="none"/>
+        </w:rPr>
+        <w:t xml:space="preserve"> se usa el siguiente comando, desde la </w:t>
+      </w:r>
+      <w:proofErr w:type="spellStart"/>
+      <w:r>
+        <w:rPr>
+          <w:rFonts w:ascii="Calibri" w:eastAsia="Times New Roman" w:hAnsi="Calibri" w:cs="Calibri"/>
+          <w:color w:val="1F2328"/>
+          <w:kern w:val="0"/>
+          <w:sz w:val="21"/>
+          <w:szCs w:val="21"/>
+          <w:lang w:eastAsia="es-MX"/>
+          <w14:ligatures w14:val="none"/>
+        </w:rPr>
+        <w:t>cli</w:t>
+      </w:r>
+      <w:proofErr w:type="spellEnd"/>
+      <w:r>
+        <w:rPr>
+          <w:rFonts w:ascii="Calibri" w:eastAsia="Times New Roman" w:hAnsi="Calibri" w:cs="Calibri"/>
+          <w:color w:val="1F2328"/>
+          <w:kern w:val="0"/>
+          <w:sz w:val="21"/>
+          <w:szCs w:val="21"/>
+          <w:lang w:eastAsia="es-MX"/>
+          <w14:ligatures w14:val="none"/>
+        </w:rPr>
+        <w:t>:</w:t>
+      </w:r>
     </w:p>
     <w:p>
       <w:pPr>
@@ -814,31 +1464,6 @@
           <w14:ligatures w14:val="none"/>
         </w:rPr>
       </w:pPr>
-      <w:r>
-        <w:rPr>
-          <w:rFonts w:ascii="Calibri" w:eastAsia="Times New Roman" w:hAnsi="Calibri" w:cs="Calibri"/>
-          <w:color w:val="1F2328"/>
-          <w:kern w:val="0"/>
-          <w:sz w:val="21"/>
-          <w:szCs w:val="21"/>
-          <w:lang w:eastAsia="es-MX"/>
-          <w14:ligatures w14:val="none"/>
-        </w:rPr>
-        <w:tab/>
-      </w:r>
-      <w:r>
-        <w:rPr>
-          <w:rFonts w:ascii="Calibri" w:eastAsia="Times New Roman" w:hAnsi="Calibri" w:cs="Calibri"/>
-          <w:color w:val="1F2328"/>
-          <w:kern w:val="0"/>
-          <w:sz w:val="21"/>
-          <w:szCs w:val="21"/>
-          <w:lang w:eastAsia="es-MX"/>
-          <w14:ligatures w14:val="none"/>
-        </w:rPr>
-        <w:tab/>
-        <w:t>git push origin master</w:t>
-      </w:r>
     </w:p>
     <w:p>
       <w:pPr>
@@ -863,14 +1488,130 @@
         <w:spacing w:after="0" w:line="240" w:lineRule="auto"/>
         <w:rPr>
           <w:rFonts w:ascii="Calibri" w:eastAsia="Times New Roman" w:hAnsi="Calibri" w:cs="Calibri"/>
-          <w:color w:val="1F2328"/>
-          <w:kern w:val="0"/>
-          <w:sz w:val="21"/>
-          <w:szCs w:val="21"/>
-          <w:lang w:eastAsia="es-MX"/>
-          <w14:ligatures w14:val="none"/>
-        </w:rPr>
-      </w:pPr>
+          <w:b/>
+          <w:bCs/>
+          <w:color w:val="1F2328"/>
+          <w:kern w:val="0"/>
+          <w:sz w:val="21"/>
+          <w:szCs w:val="21"/>
+          <w:lang w:eastAsia="es-MX"/>
+          <w14:ligatures w14:val="none"/>
+        </w:rPr>
+      </w:pPr>
+      <w:r>
+        <w:rPr>
+          <w:rFonts w:ascii="Calibri" w:eastAsia="Times New Roman" w:hAnsi="Calibri" w:cs="Calibri"/>
+          <w:color w:val="1F2328"/>
+          <w:kern w:val="0"/>
+          <w:sz w:val="21"/>
+          <w:szCs w:val="21"/>
+          <w:lang w:eastAsia="es-MX"/>
+          <w14:ligatures w14:val="none"/>
+        </w:rPr>
+        <w:tab/>
+      </w:r>
+      <w:r>
+        <w:rPr>
+          <w:rFonts w:ascii="Calibri" w:eastAsia="Times New Roman" w:hAnsi="Calibri" w:cs="Calibri"/>
+          <w:color w:val="1F2328"/>
+          <w:kern w:val="0"/>
+          <w:sz w:val="21"/>
+          <w:szCs w:val="21"/>
+          <w:lang w:eastAsia="es-MX"/>
+          <w14:ligatures w14:val="none"/>
+        </w:rPr>
+        <w:tab/>
+      </w:r>
+      <w:proofErr w:type="spellStart"/>
+      <w:r>
+        <w:rPr>
+          <w:rFonts w:ascii="Calibri" w:eastAsia="Times New Roman" w:hAnsi="Calibri" w:cs="Calibri"/>
+          <w:b/>
+          <w:bCs/>
+          <w:color w:val="1F2328"/>
+          <w:kern w:val="0"/>
+          <w:sz w:val="21"/>
+          <w:szCs w:val="21"/>
+          <w:lang w:eastAsia="es-MX"/>
+          <w14:ligatures w14:val="none"/>
+        </w:rPr>
+        <w:t>git</w:t>
+      </w:r>
+      <w:proofErr w:type="spellEnd"/>
+      <w:r>
+        <w:rPr>
+          <w:rFonts w:ascii="Calibri" w:eastAsia="Times New Roman" w:hAnsi="Calibri" w:cs="Calibri"/>
+          <w:b/>
+          <w:bCs/>
+          <w:color w:val="1F2328"/>
+          <w:kern w:val="0"/>
+          <w:sz w:val="21"/>
+          <w:szCs w:val="21"/>
+          <w:lang w:eastAsia="es-MX"/>
+          <w14:ligatures w14:val="none"/>
+        </w:rPr>
+        <w:t xml:space="preserve"> </w:t>
+      </w:r>
+      <w:proofErr w:type="spellStart"/>
+      <w:r>
+        <w:rPr>
+          <w:rFonts w:ascii="Calibri" w:eastAsia="Times New Roman" w:hAnsi="Calibri" w:cs="Calibri"/>
+          <w:b/>
+          <w:bCs/>
+          <w:color w:val="1F2328"/>
+          <w:kern w:val="0"/>
+          <w:sz w:val="21"/>
+          <w:szCs w:val="21"/>
+          <w:lang w:eastAsia="es-MX"/>
+          <w14:ligatures w14:val="none"/>
+        </w:rPr>
+        <w:t>push</w:t>
+      </w:r>
+      <w:proofErr w:type="spellEnd"/>
+      <w:r>
+        <w:rPr>
+          <w:rFonts w:ascii="Calibri" w:eastAsia="Times New Roman" w:hAnsi="Calibri" w:cs="Calibri"/>
+          <w:b/>
+          <w:bCs/>
+          <w:color w:val="1F2328"/>
+          <w:kern w:val="0"/>
+          <w:sz w:val="21"/>
+          <w:szCs w:val="21"/>
+          <w:lang w:eastAsia="es-MX"/>
+          <w14:ligatures w14:val="none"/>
+        </w:rPr>
+        <w:t xml:space="preserve"> </w:t>
+      </w:r>
+      <w:proofErr w:type="spellStart"/>
+      <w:r>
+        <w:rPr>
+          <w:rFonts w:ascii="Calibri" w:eastAsia="Times New Roman" w:hAnsi="Calibri" w:cs="Calibri"/>
+          <w:b/>
+          <w:bCs/>
+          <w:color w:val="1F2328"/>
+          <w:kern w:val="0"/>
+          <w:sz w:val="21"/>
+          <w:szCs w:val="21"/>
+          <w:lang w:eastAsia="es-MX"/>
+          <w14:ligatures w14:val="none"/>
+        </w:rPr>
+        <w:t>origin</w:t>
+      </w:r>
+      <w:proofErr w:type="spellEnd"/>
+      <w:r>
+        <w:rPr>
+          <w:rFonts w:ascii="Calibri" w:eastAsia="Times New Roman" w:hAnsi="Calibri" w:cs="Calibri"/>
+          <w:b/>
+          <w:bCs/>
+          <w:color w:val="1F2328"/>
+          <w:kern w:val="0"/>
+          <w:sz w:val="21"/>
+          <w:szCs w:val="21"/>
+          <w:lang w:eastAsia="es-MX"/>
+          <w14:ligatures w14:val="none"/>
+        </w:rPr>
+        <w:t xml:space="preserve"> master</w:t>
+      </w:r>
     </w:p>
     <w:p>
       <w:pPr>
@@ -903,18 +1644,6 @@
           <w14:ligatures w14:val="none"/>
         </w:rPr>
       </w:pPr>
-      <w:r>
-        <w:rPr>
-          <w:rFonts w:ascii="Calibri" w:eastAsia="Times New Roman" w:hAnsi="Calibri" w:cs="Calibri"/>
-          <w:color w:val="1F2328"/>
-          <w:kern w:val="0"/>
-          <w:sz w:val="21"/>
-          <w:szCs w:val="21"/>
-          <w:lang w:eastAsia="es-MX"/>
-          <w14:ligatures w14:val="none"/>
-        </w:rPr>
-        <w:t>Nota: este comando copia en git hub lo que esta en el repositorio local y que tiene como rama la rama master</w:t>
-      </w:r>
     </w:p>
     <w:p>
       <w:pPr>
@@ -947,6 +1676,96 @@
           <w14:ligatures w14:val="none"/>
         </w:rPr>
       </w:pPr>
+      <w:r>
+        <w:rPr>
+          <w:rFonts w:ascii="Calibri" w:eastAsia="Times New Roman" w:hAnsi="Calibri" w:cs="Calibri"/>
+          <w:color w:val="1F2328"/>
+          <w:kern w:val="0"/>
+          <w:sz w:val="21"/>
+          <w:szCs w:val="21"/>
+          <w:lang w:eastAsia="es-MX"/>
+          <w14:ligatures w14:val="none"/>
+        </w:rPr>
+        <w:t xml:space="preserve">Nota: este comando copia en </w:t>
+      </w:r>
+      <w:proofErr w:type="spellStart"/>
+      <w:r>
+        <w:rPr>
+          <w:rFonts w:ascii="Calibri" w:eastAsia="Times New Roman" w:hAnsi="Calibri" w:cs="Calibri"/>
+          <w:color w:val="1F2328"/>
+          <w:kern w:val="0"/>
+          <w:sz w:val="21"/>
+          <w:szCs w:val="21"/>
+          <w:lang w:eastAsia="es-MX"/>
+          <w14:ligatures w14:val="none"/>
+        </w:rPr>
+        <w:t>git</w:t>
+      </w:r>
+      <w:proofErr w:type="spellEnd"/>
+      <w:r>
+        <w:rPr>
+          <w:rFonts w:ascii="Calibri" w:eastAsia="Times New Roman" w:hAnsi="Calibri" w:cs="Calibri"/>
+          <w:color w:val="1F2328"/>
+          <w:kern w:val="0"/>
+          <w:sz w:val="21"/>
+          <w:szCs w:val="21"/>
+          <w:lang w:eastAsia="es-MX"/>
+          <w14:ligatures w14:val="none"/>
+        </w:rPr>
+        <w:t xml:space="preserve"> </w:t>
+      </w:r>
+      <w:proofErr w:type="spellStart"/>
+      <w:r>
+        <w:rPr>
+          <w:rFonts w:ascii="Calibri" w:eastAsia="Times New Roman" w:hAnsi="Calibri" w:cs="Calibri"/>
+          <w:color w:val="1F2328"/>
+          <w:kern w:val="0"/>
+          <w:sz w:val="21"/>
+          <w:szCs w:val="21"/>
+          <w:lang w:eastAsia="es-MX"/>
+          <w14:ligatures w14:val="none"/>
+        </w:rPr>
+        <w:t>hub</w:t>
+      </w:r>
+      <w:proofErr w:type="spellEnd"/>
+      <w:r>
+        <w:rPr>
+          <w:rFonts w:ascii="Calibri" w:eastAsia="Times New Roman" w:hAnsi="Calibri" w:cs="Calibri"/>
+          <w:color w:val="1F2328"/>
+          <w:kern w:val="0"/>
+          <w:sz w:val="21"/>
+          <w:szCs w:val="21"/>
+          <w:lang w:eastAsia="es-MX"/>
+          <w14:ligatures w14:val="none"/>
+        </w:rPr>
+        <w:t xml:space="preserve"> lo que </w:t>
+      </w:r>
+      <w:proofErr w:type="spellStart"/>
+      <w:r>
+        <w:rPr>
+          <w:rFonts w:ascii="Calibri" w:eastAsia="Times New Roman" w:hAnsi="Calibri" w:cs="Calibri"/>
+          <w:color w:val="1F2328"/>
+          <w:kern w:val="0"/>
+          <w:sz w:val="21"/>
+          <w:szCs w:val="21"/>
+          <w:lang w:eastAsia="es-MX"/>
+          <w14:ligatures w14:val="none"/>
+        </w:rPr>
+        <w:t>esta</w:t>
+      </w:r>
+      <w:proofErr w:type="spellEnd"/>
+      <w:r>
+        <w:rPr>
+          <w:rFonts w:ascii="Calibri" w:eastAsia="Times New Roman" w:hAnsi="Calibri" w:cs="Calibri"/>
+          <w:color w:val="1F2328"/>
+          <w:kern w:val="0"/>
+          <w:sz w:val="21"/>
+          <w:szCs w:val="21"/>
+          <w:lang w:eastAsia="es-MX"/>
+          <w14:ligatures w14:val="none"/>
+        </w:rPr>
+        <w:t xml:space="preserve"> en el repositorio local y que tiene como rama la rama master</w:t>
+      </w:r>
     </w:p>
     <w:p>
       <w:pPr>
@@ -971,30 +1790,14 @@
         <w:spacing w:after="0" w:line="240" w:lineRule="auto"/>
         <w:rPr>
           <w:rFonts w:ascii="Calibri" w:eastAsia="Times New Roman" w:hAnsi="Calibri" w:cs="Calibri"/>
-          <w:b/>
-          <w:bCs/>
-          <w:color w:val="1F2328"/>
-          <w:kern w:val="0"/>
-          <w:sz w:val="21"/>
-          <w:szCs w:val="21"/>
-          <w:lang w:eastAsia="es-MX"/>
-          <w14:ligatures w14:val="none"/>
-        </w:rPr>
-      </w:pPr>
-      <w:r>
-        <w:rPr>
-          <w:rFonts w:ascii="Calibri" w:eastAsia="Times New Roman" w:hAnsi="Calibri" w:cs="Calibri"/>
-          <w:b/>
-          <w:bCs/>
-          <w:color w:val="1F2328"/>
-          <w:kern w:val="0"/>
-          <w:sz w:val="21"/>
-          <w:szCs w:val="21"/>
-          <w:lang w:eastAsia="es-MX"/>
-          <w14:ligatures w14:val="none"/>
-        </w:rPr>
-        <w:t>Listar repo desde Git Bash</w:t>
-      </w:r>
+          <w:color w:val="1F2328"/>
+          <w:kern w:val="0"/>
+          <w:sz w:val="21"/>
+          <w:szCs w:val="21"/>
+          <w:lang w:eastAsia="es-MX"/>
+          <w14:ligatures w14:val="none"/>
+        </w:rPr>
+      </w:pPr>
     </w:p>
     <w:p>
       <w:pPr>
@@ -1027,6 +1830,70 @@
           <w14:ligatures w14:val="none"/>
         </w:rPr>
       </w:pPr>
+      <w:r>
+        <w:rPr>
+          <w:rFonts w:ascii="Calibri" w:eastAsia="Times New Roman" w:hAnsi="Calibri" w:cs="Calibri"/>
+          <w:color w:val="1F2328"/>
+          <w:kern w:val="0"/>
+          <w:sz w:val="21"/>
+          <w:szCs w:val="21"/>
+          <w:lang w:eastAsia="es-MX"/>
+          <w14:ligatures w14:val="none"/>
+        </w:rPr>
+        <w:t xml:space="preserve">Si borro un archivo en el repo de </w:t>
+      </w:r>
+      <w:proofErr w:type="spellStart"/>
+      <w:r>
+        <w:rPr>
+          <w:rFonts w:ascii="Calibri" w:eastAsia="Times New Roman" w:hAnsi="Calibri" w:cs="Calibri"/>
+          <w:color w:val="1F2328"/>
+          <w:kern w:val="0"/>
+          <w:sz w:val="21"/>
+          <w:szCs w:val="21"/>
+          <w:lang w:eastAsia="es-MX"/>
+          <w14:ligatures w14:val="none"/>
+        </w:rPr>
+        <w:t>git</w:t>
+      </w:r>
+      <w:proofErr w:type="spellEnd"/>
+      <w:r>
+        <w:rPr>
+          <w:rFonts w:ascii="Calibri" w:eastAsia="Times New Roman" w:hAnsi="Calibri" w:cs="Calibri"/>
+          <w:color w:val="1F2328"/>
+          <w:kern w:val="0"/>
+          <w:sz w:val="21"/>
+          <w:szCs w:val="21"/>
+          <w:lang w:eastAsia="es-MX"/>
+          <w14:ligatures w14:val="none"/>
+        </w:rPr>
+        <w:t xml:space="preserve"> </w:t>
+      </w:r>
+      <w:proofErr w:type="spellStart"/>
+      <w:r>
+        <w:rPr>
+          <w:rFonts w:ascii="Calibri" w:eastAsia="Times New Roman" w:hAnsi="Calibri" w:cs="Calibri"/>
+          <w:color w:val="1F2328"/>
+          <w:kern w:val="0"/>
+          <w:sz w:val="21"/>
+          <w:szCs w:val="21"/>
+          <w:lang w:eastAsia="es-MX"/>
+          <w14:ligatures w14:val="none"/>
+        </w:rPr>
+        <w:t>hub</w:t>
+      </w:r>
+      <w:proofErr w:type="spellEnd"/>
+      <w:r>
+        <w:rPr>
+          <w:rFonts w:ascii="Calibri" w:eastAsia="Times New Roman" w:hAnsi="Calibri" w:cs="Calibri"/>
+          <w:color w:val="1F2328"/>
+          <w:kern w:val="0"/>
+          <w:sz w:val="21"/>
+          <w:szCs w:val="21"/>
+          <w:lang w:eastAsia="es-MX"/>
+          <w14:ligatures w14:val="none"/>
+        </w:rPr>
+        <w:t xml:space="preserve"> tengo que actualizar la carpeta local</w:t>
+      </w:r>
     </w:p>
     <w:p>
       <w:pPr>
@@ -1059,31 +1926,6 @@
           <w14:ligatures w14:val="none"/>
         </w:rPr>
       </w:pPr>
-      <w:r>
-        <w:rPr>
-          <w:rFonts w:ascii="Calibri" w:eastAsia="Times New Roman" w:hAnsi="Calibri" w:cs="Calibri"/>
-          <w:color w:val="1F2328"/>
-          <w:kern w:val="0"/>
-          <w:sz w:val="21"/>
-          <w:szCs w:val="21"/>
-          <w:lang w:eastAsia="es-MX"/>
-          <w14:ligatures w14:val="none"/>
-        </w:rPr>
-        <w:tab/>
-        <w:t>gh repo list GugliemoTS</w:t>
-      </w:r>
-      <w:r>
-        <w:rPr>
-          <w:rFonts w:ascii="Calibri" w:eastAsia="Times New Roman" w:hAnsi="Calibri" w:cs="Calibri"/>
-          <w:color w:val="1F2328"/>
-          <w:kern w:val="0"/>
-          <w:sz w:val="21"/>
-          <w:szCs w:val="21"/>
-          <w:lang w:eastAsia="es-MX"/>
-          <w14:ligatures w14:val="none"/>
-        </w:rPr>
-        <w:t xml:space="preserve"> </w:t>
-      </w:r>
     </w:p>
     <w:p>
       <w:pPr>
@@ -1108,14 +1950,130 @@
         <w:spacing w:after="0" w:line="240" w:lineRule="auto"/>
         <w:rPr>
           <w:rFonts w:ascii="Calibri" w:eastAsia="Times New Roman" w:hAnsi="Calibri" w:cs="Calibri"/>
-          <w:color w:val="1F2328"/>
-          <w:kern w:val="0"/>
-          <w:sz w:val="21"/>
-          <w:szCs w:val="21"/>
-          <w:lang w:eastAsia="es-MX"/>
-          <w14:ligatures w14:val="none"/>
-        </w:rPr>
-      </w:pPr>
+          <w:b/>
+          <w:bCs/>
+          <w:color w:val="1F2328"/>
+          <w:kern w:val="0"/>
+          <w:sz w:val="21"/>
+          <w:szCs w:val="21"/>
+          <w:lang w:eastAsia="es-MX"/>
+          <w14:ligatures w14:val="none"/>
+        </w:rPr>
+      </w:pPr>
+      <w:r>
+        <w:rPr>
+          <w:rFonts w:ascii="Calibri" w:eastAsia="Times New Roman" w:hAnsi="Calibri" w:cs="Calibri"/>
+          <w:color w:val="1F2328"/>
+          <w:kern w:val="0"/>
+          <w:sz w:val="21"/>
+          <w:szCs w:val="21"/>
+          <w:lang w:eastAsia="es-MX"/>
+          <w14:ligatures w14:val="none"/>
+        </w:rPr>
+        <w:tab/>
+      </w:r>
+      <w:r>
+        <w:rPr>
+          <w:rFonts w:ascii="Calibri" w:eastAsia="Times New Roman" w:hAnsi="Calibri" w:cs="Calibri"/>
+          <w:color w:val="1F2328"/>
+          <w:kern w:val="0"/>
+          <w:sz w:val="21"/>
+          <w:szCs w:val="21"/>
+          <w:lang w:eastAsia="es-MX"/>
+          <w14:ligatures w14:val="none"/>
+        </w:rPr>
+        <w:tab/>
+      </w:r>
+      <w:proofErr w:type="spellStart"/>
+      <w:r>
+        <w:rPr>
+          <w:rFonts w:ascii="Calibri" w:eastAsia="Times New Roman" w:hAnsi="Calibri" w:cs="Calibri"/>
+          <w:b/>
+          <w:bCs/>
+          <w:color w:val="1F2328"/>
+          <w:kern w:val="0"/>
+          <w:sz w:val="21"/>
+          <w:szCs w:val="21"/>
+          <w:lang w:eastAsia="es-MX"/>
+          <w14:ligatures w14:val="none"/>
+        </w:rPr>
+        <w:t>git</w:t>
+      </w:r>
+      <w:proofErr w:type="spellEnd"/>
+      <w:r>
+        <w:rPr>
+          <w:rFonts w:ascii="Calibri" w:eastAsia="Times New Roman" w:hAnsi="Calibri" w:cs="Calibri"/>
+          <w:b/>
+          <w:bCs/>
+          <w:color w:val="1F2328"/>
+          <w:kern w:val="0"/>
+          <w:sz w:val="21"/>
+          <w:szCs w:val="21"/>
+          <w:lang w:eastAsia="es-MX"/>
+          <w14:ligatures w14:val="none"/>
+        </w:rPr>
+        <w:t xml:space="preserve"> </w:t>
+      </w:r>
+      <w:proofErr w:type="spellStart"/>
+      <w:r>
+        <w:rPr>
+          <w:rFonts w:ascii="Calibri" w:eastAsia="Times New Roman" w:hAnsi="Calibri" w:cs="Calibri"/>
+          <w:b/>
+          <w:bCs/>
+          <w:color w:val="1F2328"/>
+          <w:kern w:val="0"/>
+          <w:sz w:val="21"/>
+          <w:szCs w:val="21"/>
+          <w:lang w:eastAsia="es-MX"/>
+          <w14:ligatures w14:val="none"/>
+        </w:rPr>
+        <w:t>pull</w:t>
+      </w:r>
+      <w:proofErr w:type="spellEnd"/>
+      <w:r>
+        <w:rPr>
+          <w:rFonts w:ascii="Calibri" w:eastAsia="Times New Roman" w:hAnsi="Calibri" w:cs="Calibri"/>
+          <w:b/>
+          <w:bCs/>
+          <w:color w:val="1F2328"/>
+          <w:kern w:val="0"/>
+          <w:sz w:val="21"/>
+          <w:szCs w:val="21"/>
+          <w:lang w:eastAsia="es-MX"/>
+          <w14:ligatures w14:val="none"/>
+        </w:rPr>
+        <w:t xml:space="preserve"> --rebase </w:t>
+      </w:r>
+      <w:proofErr w:type="spellStart"/>
+      <w:r>
+        <w:rPr>
+          <w:rFonts w:ascii="Calibri" w:eastAsia="Times New Roman" w:hAnsi="Calibri" w:cs="Calibri"/>
+          <w:b/>
+          <w:bCs/>
+          <w:color w:val="1F2328"/>
+          <w:kern w:val="0"/>
+          <w:sz w:val="21"/>
+          <w:szCs w:val="21"/>
+          <w:lang w:eastAsia="es-MX"/>
+          <w14:ligatures w14:val="none"/>
+        </w:rPr>
+        <w:t>origin</w:t>
+      </w:r>
+      <w:proofErr w:type="spellEnd"/>
+      <w:r>
+        <w:rPr>
+          <w:rFonts w:ascii="Calibri" w:eastAsia="Times New Roman" w:hAnsi="Calibri" w:cs="Calibri"/>
+          <w:b/>
+          <w:bCs/>
+          <w:color w:val="1F2328"/>
+          <w:kern w:val="0"/>
+          <w:sz w:val="21"/>
+          <w:szCs w:val="21"/>
+          <w:lang w:eastAsia="es-MX"/>
+          <w14:ligatures w14:val="none"/>
+        </w:rPr>
+        <w:t xml:space="preserve"> master</w:t>
+      </w:r>
     </w:p>
     <w:p>
       <w:pPr>
@@ -1140,30 +2098,14 @@
         <w:spacing w:after="0" w:line="240" w:lineRule="auto"/>
         <w:rPr>
           <w:rFonts w:ascii="Calibri" w:eastAsia="Times New Roman" w:hAnsi="Calibri" w:cs="Calibri"/>
-          <w:b/>
-          <w:bCs/>
-          <w:color w:val="1F2328"/>
-          <w:kern w:val="0"/>
-          <w:sz w:val="21"/>
-          <w:szCs w:val="21"/>
-          <w:lang w:eastAsia="es-MX"/>
-          <w14:ligatures w14:val="none"/>
-        </w:rPr>
-      </w:pPr>
-      <w:r>
-        <w:rPr>
-          <w:rFonts w:ascii="Calibri" w:eastAsia="Times New Roman" w:hAnsi="Calibri" w:cs="Calibri"/>
-          <w:b/>
-          <w:bCs/>
-          <w:color w:val="1F2328"/>
-          <w:kern w:val="0"/>
-          <w:sz w:val="21"/>
-          <w:szCs w:val="21"/>
-          <w:lang w:eastAsia="es-MX"/>
-          <w14:ligatures w14:val="none"/>
-        </w:rPr>
-        <w:t>Borrar un repositorio por GitBash</w:t>
-      </w:r>
+          <w:color w:val="1F2328"/>
+          <w:kern w:val="0"/>
+          <w:sz w:val="21"/>
+          <w:szCs w:val="21"/>
+          <w:lang w:eastAsia="es-MX"/>
+          <w14:ligatures w14:val="none"/>
+        </w:rPr>
+      </w:pPr>
     </w:p>
     <w:p>
       <w:pPr>
@@ -1206,7 +2148,137 @@
           <w:lang w:eastAsia="es-MX"/>
           <w14:ligatures w14:val="none"/>
         </w:rPr>
-        <w:t>Hay que esta en la raíz donde esta el repo</w:t>
+        <w:t>PS C:\Users\Guillermo Tessada\</w:t>
+      </w:r>
+      <w:proofErr w:type="spellStart"/>
+      <w:r>
+        <w:rPr>
+          <w:rFonts w:ascii="Calibri" w:eastAsia="Times New Roman" w:hAnsi="Calibri" w:cs="Calibri"/>
+          <w:color w:val="1F2328"/>
+          <w:kern w:val="0"/>
+          <w:sz w:val="21"/>
+          <w:szCs w:val="21"/>
+          <w:lang w:eastAsia="es-MX"/>
+          <w14:ligatures w14:val="none"/>
+        </w:rPr>
+        <w:t>Documents</w:t>
+      </w:r>
+      <w:proofErr w:type="spellEnd"/>
+      <w:r>
+        <w:rPr>
+          <w:rFonts w:ascii="Calibri" w:eastAsia="Times New Roman" w:hAnsi="Calibri" w:cs="Calibri"/>
+          <w:color w:val="1F2328"/>
+          <w:kern w:val="0"/>
+          <w:sz w:val="21"/>
+          <w:szCs w:val="21"/>
+          <w:lang w:eastAsia="es-MX"/>
+          <w14:ligatures w14:val="none"/>
+        </w:rPr>
+        <w:t>\</w:t>
+      </w:r>
+      <w:proofErr w:type="spellStart"/>
+      <w:r>
+        <w:rPr>
+          <w:rFonts w:ascii="Calibri" w:eastAsia="Times New Roman" w:hAnsi="Calibri" w:cs="Calibri"/>
+          <w:color w:val="1F2328"/>
+          <w:kern w:val="0"/>
+          <w:sz w:val="21"/>
+          <w:szCs w:val="21"/>
+          <w:lang w:eastAsia="es-MX"/>
+          <w14:ligatures w14:val="none"/>
+        </w:rPr>
+        <w:t>GIT_GuglielmoTS</w:t>
+      </w:r>
+      <w:proofErr w:type="spellEnd"/>
+      <w:r>
+        <w:rPr>
+          <w:rFonts w:ascii="Calibri" w:eastAsia="Times New Roman" w:hAnsi="Calibri" w:cs="Calibri"/>
+          <w:color w:val="1F2328"/>
+          <w:kern w:val="0"/>
+          <w:sz w:val="21"/>
+          <w:szCs w:val="21"/>
+          <w:lang w:eastAsia="es-MX"/>
+          <w14:ligatures w14:val="none"/>
+        </w:rPr>
+        <w:t xml:space="preserve">\CODIGO_PYTHON&gt; </w:t>
+      </w:r>
+      <w:proofErr w:type="spellStart"/>
+      <w:r>
+        <w:rPr>
+          <w:rFonts w:ascii="Calibri" w:eastAsia="Times New Roman" w:hAnsi="Calibri" w:cs="Calibri"/>
+          <w:color w:val="1F2328"/>
+          <w:kern w:val="0"/>
+          <w:sz w:val="21"/>
+          <w:szCs w:val="21"/>
+          <w:lang w:eastAsia="es-MX"/>
+          <w14:ligatures w14:val="none"/>
+        </w:rPr>
+        <w:t>git</w:t>
+      </w:r>
+      <w:proofErr w:type="spellEnd"/>
+      <w:r>
+        <w:rPr>
+          <w:rFonts w:ascii="Calibri" w:eastAsia="Times New Roman" w:hAnsi="Calibri" w:cs="Calibri"/>
+          <w:color w:val="1F2328"/>
+          <w:kern w:val="0"/>
+          <w:sz w:val="21"/>
+          <w:szCs w:val="21"/>
+          <w:lang w:eastAsia="es-MX"/>
+          <w14:ligatures w14:val="none"/>
+        </w:rPr>
+        <w:t xml:space="preserve"> </w:t>
+      </w:r>
+      <w:proofErr w:type="spellStart"/>
+      <w:r>
+        <w:rPr>
+          <w:rFonts w:ascii="Calibri" w:eastAsia="Times New Roman" w:hAnsi="Calibri" w:cs="Calibri"/>
+          <w:color w:val="1F2328"/>
+          <w:kern w:val="0"/>
+          <w:sz w:val="21"/>
+          <w:szCs w:val="21"/>
+          <w:lang w:eastAsia="es-MX"/>
+          <w14:ligatures w14:val="none"/>
+        </w:rPr>
+        <w:t>pull</w:t>
+      </w:r>
+      <w:proofErr w:type="spellEnd"/>
+      <w:r>
+        <w:rPr>
+          <w:rFonts w:ascii="Calibri" w:eastAsia="Times New Roman" w:hAnsi="Calibri" w:cs="Calibri"/>
+          <w:color w:val="1F2328"/>
+          <w:kern w:val="0"/>
+          <w:sz w:val="21"/>
+          <w:szCs w:val="21"/>
+          <w:lang w:eastAsia="es-MX"/>
+          <w14:ligatures w14:val="none"/>
+        </w:rPr>
+        <w:t xml:space="preserve"> --rebase </w:t>
+      </w:r>
+      <w:proofErr w:type="spellStart"/>
+      <w:r>
+        <w:rPr>
+          <w:rFonts w:ascii="Calibri" w:eastAsia="Times New Roman" w:hAnsi="Calibri" w:cs="Calibri"/>
+          <w:color w:val="1F2328"/>
+          <w:kern w:val="0"/>
+          <w:sz w:val="21"/>
+          <w:szCs w:val="21"/>
+          <w:lang w:eastAsia="es-MX"/>
+          <w14:ligatures w14:val="none"/>
+        </w:rPr>
+        <w:t>origin</w:t>
+      </w:r>
+      <w:proofErr w:type="spellEnd"/>
+      <w:r>
+        <w:rPr>
+          <w:rFonts w:ascii="Calibri" w:eastAsia="Times New Roman" w:hAnsi="Calibri" w:cs="Calibri"/>
+          <w:color w:val="1F2328"/>
+          <w:kern w:val="0"/>
+          <w:sz w:val="21"/>
+          <w:szCs w:val="21"/>
+          <w:lang w:eastAsia="es-MX"/>
+          <w14:ligatures w14:val="none"/>
+        </w:rPr>
+        <w:t xml:space="preserve"> master</w:t>
       </w:r>
     </w:p>
     <w:p>
@@ -1240,42 +2312,6 @@
           <w14:ligatures w14:val="none"/>
         </w:rPr>
       </w:pPr>
-      <w:r>
-        <w:rPr>
-          <w:rFonts w:ascii="Calibri" w:eastAsia="Times New Roman" w:hAnsi="Calibri" w:cs="Calibri"/>
-          <w:color w:val="1F2328"/>
-          <w:kern w:val="0"/>
-          <w:sz w:val="21"/>
-          <w:szCs w:val="21"/>
-          <w:lang w:eastAsia="es-MX"/>
-          <w14:ligatures w14:val="none"/>
-        </w:rPr>
-        <w:tab/>
-      </w:r>
-      <w:r>
-        <w:rPr>
-          <w:rFonts w:ascii="Calibri" w:eastAsia="Times New Roman" w:hAnsi="Calibri" w:cs="Calibri"/>
-          <w:color w:val="1F2328"/>
-          <w:kern w:val="0"/>
-          <w:sz w:val="21"/>
-          <w:szCs w:val="21"/>
-          <w:lang w:eastAsia="es-MX"/>
-          <w14:ligatures w14:val="none"/>
-        </w:rPr>
-        <w:t>gh repo delete GugliemoTS/nombre repo</w:t>
-      </w:r>
-      <w:r>
-        <w:rPr>
-          <w:rFonts w:ascii="Calibri" w:eastAsia="Times New Roman" w:hAnsi="Calibri" w:cs="Calibri"/>
-          <w:color w:val="1F2328"/>
-          <w:kern w:val="0"/>
-          <w:sz w:val="21"/>
-          <w:szCs w:val="21"/>
-          <w:lang w:eastAsia="es-MX"/>
-          <w14:ligatures w14:val="none"/>
-        </w:rPr>
-        <w:t xml:space="preserve"> --yes</w:t>
-      </w:r>
     </w:p>
     <w:p>
       <w:pPr>
@@ -1300,14 +2336,46 @@
         <w:spacing w:after="0" w:line="240" w:lineRule="auto"/>
         <w:rPr>
           <w:rFonts w:ascii="Calibri" w:eastAsia="Times New Roman" w:hAnsi="Calibri" w:cs="Calibri"/>
-          <w:color w:val="1F2328"/>
-          <w:kern w:val="0"/>
-          <w:sz w:val="21"/>
-          <w:szCs w:val="21"/>
-          <w:lang w:eastAsia="es-MX"/>
-          <w14:ligatures w14:val="none"/>
-        </w:rPr>
-      </w:pPr>
+          <w:b/>
+          <w:bCs/>
+          <w:color w:val="1F2328"/>
+          <w:kern w:val="0"/>
+          <w:sz w:val="21"/>
+          <w:szCs w:val="21"/>
+          <w:lang w:eastAsia="es-MX"/>
+          <w14:ligatures w14:val="none"/>
+        </w:rPr>
+      </w:pPr>
+      <w:r>
+        <w:rPr>
+          <w:rFonts w:ascii="Calibri" w:eastAsia="Times New Roman" w:hAnsi="Calibri" w:cs="Calibri"/>
+          <w:b/>
+          <w:bCs/>
+          <w:color w:val="1F2328"/>
+          <w:kern w:val="0"/>
+          <w:sz w:val="21"/>
+          <w:szCs w:val="21"/>
+          <w:lang w:eastAsia="es-MX"/>
+          <w14:ligatures w14:val="none"/>
+        </w:rPr>
+        <w:t xml:space="preserve">Listar repo desde Git </w:t>
+      </w:r>
+      <w:proofErr w:type="spellStart"/>
+      <w:r>
+        <w:rPr>
+          <w:rFonts w:ascii="Calibri" w:eastAsia="Times New Roman" w:hAnsi="Calibri" w:cs="Calibri"/>
+          <w:b/>
+          <w:bCs/>
+          <w:color w:val="1F2328"/>
+          <w:kern w:val="0"/>
+          <w:sz w:val="21"/>
+          <w:szCs w:val="21"/>
+          <w:lang w:eastAsia="es-MX"/>
+          <w14:ligatures w14:val="none"/>
+        </w:rPr>
+        <w:t>Bash</w:t>
+      </w:r>
+      <w:proofErr w:type="spellEnd"/>
     </w:p>
     <w:p>
       <w:pPr>
@@ -1332,30 +2400,14 @@
         <w:spacing w:after="0" w:line="240" w:lineRule="auto"/>
         <w:rPr>
           <w:rFonts w:ascii="Calibri" w:eastAsia="Times New Roman" w:hAnsi="Calibri" w:cs="Calibri"/>
-          <w:b/>
-          <w:bCs/>
-          <w:color w:val="1F2328"/>
-          <w:kern w:val="0"/>
-          <w:sz w:val="21"/>
-          <w:szCs w:val="21"/>
-          <w:lang w:eastAsia="es-MX"/>
-          <w14:ligatures w14:val="none"/>
-        </w:rPr>
-      </w:pPr>
-      <w:r>
-        <w:rPr>
-          <w:rFonts w:ascii="Calibri" w:eastAsia="Times New Roman" w:hAnsi="Calibri" w:cs="Calibri"/>
-          <w:b/>
-          <w:bCs/>
-          <w:color w:val="1F2328"/>
-          <w:kern w:val="0"/>
-          <w:sz w:val="21"/>
-          <w:szCs w:val="21"/>
-          <w:lang w:eastAsia="es-MX"/>
-          <w14:ligatures w14:val="none"/>
-        </w:rPr>
-        <w:t>Crear un repositorio por GitBash</w:t>
-      </w:r>
+          <w:color w:val="1F2328"/>
+          <w:kern w:val="0"/>
+          <w:sz w:val="21"/>
+          <w:szCs w:val="21"/>
+          <w:lang w:eastAsia="es-MX"/>
+          <w14:ligatures w14:val="none"/>
+        </w:rPr>
+      </w:pPr>
     </w:p>
     <w:p>
       <w:pPr>
@@ -1388,6 +2440,70 @@
           <w14:ligatures w14:val="none"/>
         </w:rPr>
       </w:pPr>
+      <w:r>
+        <w:rPr>
+          <w:rFonts w:ascii="Calibri" w:eastAsia="Times New Roman" w:hAnsi="Calibri" w:cs="Calibri"/>
+          <w:color w:val="1F2328"/>
+          <w:kern w:val="0"/>
+          <w:sz w:val="21"/>
+          <w:szCs w:val="21"/>
+          <w:lang w:eastAsia="es-MX"/>
+          <w14:ligatures w14:val="none"/>
+        </w:rPr>
+        <w:tab/>
+      </w:r>
+      <w:proofErr w:type="spellStart"/>
+      <w:r>
+        <w:rPr>
+          <w:rFonts w:ascii="Calibri" w:eastAsia="Times New Roman" w:hAnsi="Calibri" w:cs="Calibri"/>
+          <w:color w:val="1F2328"/>
+          <w:kern w:val="0"/>
+          <w:sz w:val="21"/>
+          <w:szCs w:val="21"/>
+          <w:lang w:eastAsia="es-MX"/>
+          <w14:ligatures w14:val="none"/>
+        </w:rPr>
+        <w:t>gh</w:t>
+      </w:r>
+      <w:proofErr w:type="spellEnd"/>
+      <w:r>
+        <w:rPr>
+          <w:rFonts w:ascii="Calibri" w:eastAsia="Times New Roman" w:hAnsi="Calibri" w:cs="Calibri"/>
+          <w:color w:val="1F2328"/>
+          <w:kern w:val="0"/>
+          <w:sz w:val="21"/>
+          <w:szCs w:val="21"/>
+          <w:lang w:eastAsia="es-MX"/>
+          <w14:ligatures w14:val="none"/>
+        </w:rPr>
+        <w:t xml:space="preserve"> repo </w:t>
+      </w:r>
+      <w:proofErr w:type="spellStart"/>
+      <w:r>
+        <w:rPr>
+          <w:rFonts w:ascii="Calibri" w:eastAsia="Times New Roman" w:hAnsi="Calibri" w:cs="Calibri"/>
+          <w:color w:val="1F2328"/>
+          <w:kern w:val="0"/>
+          <w:sz w:val="21"/>
+          <w:szCs w:val="21"/>
+          <w:lang w:eastAsia="es-MX"/>
+          <w14:ligatures w14:val="none"/>
+        </w:rPr>
+        <w:t>list</w:t>
+      </w:r>
+      <w:proofErr w:type="spellEnd"/>
+      <w:r>
+        <w:rPr>
+          <w:rFonts w:ascii="Calibri" w:eastAsia="Times New Roman" w:hAnsi="Calibri" w:cs="Calibri"/>
+          <w:color w:val="1F2328"/>
+          <w:kern w:val="0"/>
+          <w:sz w:val="21"/>
+          <w:szCs w:val="21"/>
+          <w:lang w:eastAsia="es-MX"/>
+          <w14:ligatures w14:val="none"/>
+        </w:rPr>
+        <w:t xml:space="preserve"> </w:t>
+      </w:r>
     </w:p>
     <w:p>
       <w:pPr>
@@ -1420,17 +2536,267 @@
           <w14:ligatures w14:val="none"/>
         </w:rPr>
       </w:pPr>
-      <w:r>
-        <w:rPr>
-          <w:rFonts w:ascii="Calibri" w:eastAsia="Times New Roman" w:hAnsi="Calibri" w:cs="Calibri"/>
-          <w:color w:val="1F2328"/>
-          <w:kern w:val="0"/>
-          <w:sz w:val="21"/>
-          <w:szCs w:val="21"/>
-          <w:lang w:eastAsia="es-MX"/>
-          <w14:ligatures w14:val="none"/>
-        </w:rPr>
-        <w:t xml:space="preserve">gh repo create nombre-del-repo </w:t>
+    </w:p>
+    <w:p>
+      <w:pPr>
+        <w:tabs>
+          <w:tab w:val="left" w:pos="916"/>
+          <w:tab w:val="left" w:pos="1832"/>
+          <w:tab w:val="left" w:pos="2748"/>
+          <w:tab w:val="left" w:pos="3664"/>
+          <w:tab w:val="left" w:pos="4580"/>
+          <w:tab w:val="left" w:pos="5496"/>
+          <w:tab w:val="left" w:pos="6412"/>
+          <w:tab w:val="left" w:pos="7328"/>
+          <w:tab w:val="left" w:pos="8244"/>
+          <w:tab w:val="left" w:pos="9160"/>
+          <w:tab w:val="left" w:pos="10076"/>
+          <w:tab w:val="left" w:pos="10992"/>
+          <w:tab w:val="left" w:pos="11908"/>
+          <w:tab w:val="left" w:pos="12824"/>
+          <w:tab w:val="left" w:pos="13740"/>
+          <w:tab w:val="left" w:pos="14656"/>
+        </w:tabs>
+        <w:spacing w:after="0" w:line="240" w:lineRule="auto"/>
+        <w:rPr>
+          <w:rFonts w:ascii="Calibri" w:eastAsia="Times New Roman" w:hAnsi="Calibri" w:cs="Calibri"/>
+          <w:b/>
+          <w:bCs/>
+          <w:color w:val="1F2328"/>
+          <w:kern w:val="0"/>
+          <w:sz w:val="21"/>
+          <w:szCs w:val="21"/>
+          <w:lang w:eastAsia="es-MX"/>
+          <w14:ligatures w14:val="none"/>
+        </w:rPr>
+      </w:pPr>
+      <w:r>
+        <w:rPr>
+          <w:rFonts w:ascii="Calibri" w:eastAsia="Times New Roman" w:hAnsi="Calibri" w:cs="Calibri"/>
+          <w:b/>
+          <w:bCs/>
+          <w:color w:val="1F2328"/>
+          <w:kern w:val="0"/>
+          <w:sz w:val="21"/>
+          <w:szCs w:val="21"/>
+          <w:lang w:eastAsia="es-MX"/>
+          <w14:ligatures w14:val="none"/>
+        </w:rPr>
+        <w:t xml:space="preserve">Crear un repositorio por </w:t>
+      </w:r>
+      <w:proofErr w:type="spellStart"/>
+      <w:r>
+        <w:rPr>
+          <w:rFonts w:ascii="Calibri" w:eastAsia="Times New Roman" w:hAnsi="Calibri" w:cs="Calibri"/>
+          <w:b/>
+          <w:bCs/>
+          <w:color w:val="1F2328"/>
+          <w:kern w:val="0"/>
+          <w:sz w:val="21"/>
+          <w:szCs w:val="21"/>
+          <w:lang w:eastAsia="es-MX"/>
+          <w14:ligatures w14:val="none"/>
+        </w:rPr>
+        <w:t>GitBash</w:t>
+      </w:r>
+      <w:proofErr w:type="spellEnd"/>
+    </w:p>
+    <w:p>
+      <w:pPr>
+        <w:tabs>
+          <w:tab w:val="left" w:pos="916"/>
+          <w:tab w:val="left" w:pos="1832"/>
+          <w:tab w:val="left" w:pos="2748"/>
+          <w:tab w:val="left" w:pos="3664"/>
+          <w:tab w:val="left" w:pos="4580"/>
+          <w:tab w:val="left" w:pos="5496"/>
+          <w:tab w:val="left" w:pos="6412"/>
+          <w:tab w:val="left" w:pos="7328"/>
+          <w:tab w:val="left" w:pos="8244"/>
+          <w:tab w:val="left" w:pos="9160"/>
+          <w:tab w:val="left" w:pos="10076"/>
+          <w:tab w:val="left" w:pos="10992"/>
+          <w:tab w:val="left" w:pos="11908"/>
+          <w:tab w:val="left" w:pos="12824"/>
+          <w:tab w:val="left" w:pos="13740"/>
+          <w:tab w:val="left" w:pos="14656"/>
+        </w:tabs>
+        <w:spacing w:after="0" w:line="240" w:lineRule="auto"/>
+        <w:rPr>
+          <w:rFonts w:ascii="Calibri" w:eastAsia="Times New Roman" w:hAnsi="Calibri" w:cs="Calibri"/>
+          <w:b/>
+          <w:bCs/>
+          <w:color w:val="1F2328"/>
+          <w:kern w:val="0"/>
+          <w:sz w:val="21"/>
+          <w:szCs w:val="21"/>
+          <w:lang w:eastAsia="es-MX"/>
+          <w14:ligatures w14:val="none"/>
+        </w:rPr>
+      </w:pPr>
+    </w:p>
+    <w:p>
+      <w:pPr>
+        <w:tabs>
+          <w:tab w:val="left" w:pos="916"/>
+          <w:tab w:val="left" w:pos="1832"/>
+          <w:tab w:val="left" w:pos="2748"/>
+          <w:tab w:val="left" w:pos="3664"/>
+          <w:tab w:val="left" w:pos="4580"/>
+          <w:tab w:val="left" w:pos="5496"/>
+          <w:tab w:val="left" w:pos="6412"/>
+          <w:tab w:val="left" w:pos="7328"/>
+          <w:tab w:val="left" w:pos="8244"/>
+          <w:tab w:val="left" w:pos="9160"/>
+          <w:tab w:val="left" w:pos="10076"/>
+          <w:tab w:val="left" w:pos="10992"/>
+          <w:tab w:val="left" w:pos="11908"/>
+          <w:tab w:val="left" w:pos="12824"/>
+          <w:tab w:val="left" w:pos="13740"/>
+          <w:tab w:val="left" w:pos="14656"/>
+        </w:tabs>
+        <w:spacing w:after="0" w:line="240" w:lineRule="auto"/>
+        <w:rPr>
+          <w:rFonts w:ascii="Calibri" w:eastAsia="Times New Roman" w:hAnsi="Calibri" w:cs="Calibri"/>
+          <w:b/>
+          <w:bCs/>
+          <w:color w:val="1F2328"/>
+          <w:kern w:val="0"/>
+          <w:sz w:val="21"/>
+          <w:szCs w:val="21"/>
+          <w:lang w:eastAsia="es-MX"/>
+          <w14:ligatures w14:val="none"/>
+        </w:rPr>
+      </w:pPr>
+      <w:r>
+        <w:rPr>
+          <w:rFonts w:ascii="Calibri" w:eastAsia="Times New Roman" w:hAnsi="Calibri" w:cs="Calibri"/>
+          <w:b/>
+          <w:bCs/>
+          <w:color w:val="1F2328"/>
+          <w:kern w:val="0"/>
+          <w:sz w:val="21"/>
+          <w:szCs w:val="21"/>
+          <w:lang w:eastAsia="es-MX"/>
+          <w14:ligatures w14:val="none"/>
+        </w:rPr>
+        <w:t>Para crear el repositorio desde línea comando en VS</w:t>
+      </w:r>
+    </w:p>
+    <w:p>
+      <w:pPr>
+        <w:tabs>
+          <w:tab w:val="left" w:pos="916"/>
+          <w:tab w:val="left" w:pos="1832"/>
+          <w:tab w:val="left" w:pos="2748"/>
+          <w:tab w:val="left" w:pos="3664"/>
+          <w:tab w:val="left" w:pos="4580"/>
+          <w:tab w:val="left" w:pos="5496"/>
+          <w:tab w:val="left" w:pos="6412"/>
+          <w:tab w:val="left" w:pos="7328"/>
+          <w:tab w:val="left" w:pos="8244"/>
+          <w:tab w:val="left" w:pos="9160"/>
+          <w:tab w:val="left" w:pos="10076"/>
+          <w:tab w:val="left" w:pos="10992"/>
+          <w:tab w:val="left" w:pos="11908"/>
+          <w:tab w:val="left" w:pos="12824"/>
+          <w:tab w:val="left" w:pos="13740"/>
+          <w:tab w:val="left" w:pos="14656"/>
+        </w:tabs>
+        <w:spacing w:after="0" w:line="240" w:lineRule="auto"/>
+        <w:rPr>
+          <w:rFonts w:ascii="Calibri" w:eastAsia="Times New Roman" w:hAnsi="Calibri" w:cs="Calibri"/>
+          <w:color w:val="1F2328"/>
+          <w:kern w:val="0"/>
+          <w:sz w:val="21"/>
+          <w:szCs w:val="21"/>
+          <w:lang w:eastAsia="es-MX"/>
+          <w14:ligatures w14:val="none"/>
+        </w:rPr>
+      </w:pPr>
+    </w:p>
+    <w:p>
+      <w:pPr>
+        <w:tabs>
+          <w:tab w:val="left" w:pos="916"/>
+          <w:tab w:val="left" w:pos="1832"/>
+          <w:tab w:val="left" w:pos="2748"/>
+          <w:tab w:val="left" w:pos="3664"/>
+          <w:tab w:val="left" w:pos="4580"/>
+          <w:tab w:val="left" w:pos="5496"/>
+          <w:tab w:val="left" w:pos="6412"/>
+          <w:tab w:val="left" w:pos="7328"/>
+          <w:tab w:val="left" w:pos="8244"/>
+          <w:tab w:val="left" w:pos="9160"/>
+          <w:tab w:val="left" w:pos="10076"/>
+          <w:tab w:val="left" w:pos="10992"/>
+          <w:tab w:val="left" w:pos="11908"/>
+          <w:tab w:val="left" w:pos="12824"/>
+          <w:tab w:val="left" w:pos="13740"/>
+          <w:tab w:val="left" w:pos="14656"/>
+        </w:tabs>
+        <w:spacing w:after="0" w:line="240" w:lineRule="auto"/>
+        <w:rPr>
+          <w:rFonts w:ascii="Calibri" w:eastAsia="Times New Roman" w:hAnsi="Calibri" w:cs="Calibri"/>
+          <w:color w:val="1F2328"/>
+          <w:kern w:val="0"/>
+          <w:sz w:val="21"/>
+          <w:szCs w:val="21"/>
+          <w:lang w:eastAsia="es-MX"/>
+          <w14:ligatures w14:val="none"/>
+        </w:rPr>
+      </w:pPr>
+      <w:proofErr w:type="spellStart"/>
+      <w:r>
+        <w:rPr>
+          <w:rFonts w:ascii="Calibri" w:eastAsia="Times New Roman" w:hAnsi="Calibri" w:cs="Calibri"/>
+          <w:color w:val="1F2328"/>
+          <w:kern w:val="0"/>
+          <w:sz w:val="21"/>
+          <w:szCs w:val="21"/>
+          <w:lang w:eastAsia="es-MX"/>
+          <w14:ligatures w14:val="none"/>
+        </w:rPr>
+        <w:t>gh</w:t>
+      </w:r>
+      <w:proofErr w:type="spellEnd"/>
+      <w:r>
+        <w:rPr>
+          <w:rFonts w:ascii="Calibri" w:eastAsia="Times New Roman" w:hAnsi="Calibri" w:cs="Calibri"/>
+          <w:color w:val="1F2328"/>
+          <w:kern w:val="0"/>
+          <w:sz w:val="21"/>
+          <w:szCs w:val="21"/>
+          <w:lang w:eastAsia="es-MX"/>
+          <w14:ligatures w14:val="none"/>
+        </w:rPr>
+        <w:t xml:space="preserve"> repo </w:t>
+      </w:r>
+      <w:proofErr w:type="spellStart"/>
+      <w:r>
+        <w:rPr>
+          <w:rFonts w:ascii="Calibri" w:eastAsia="Times New Roman" w:hAnsi="Calibri" w:cs="Calibri"/>
+          <w:color w:val="1F2328"/>
+          <w:kern w:val="0"/>
+          <w:sz w:val="21"/>
+          <w:szCs w:val="21"/>
+          <w:lang w:eastAsia="es-MX"/>
+          <w14:ligatures w14:val="none"/>
+        </w:rPr>
+        <w:t>create</w:t>
+      </w:r>
+      <w:proofErr w:type="spellEnd"/>
+      <w:r>
+        <w:rPr>
+          <w:rFonts w:ascii="Calibri" w:eastAsia="Times New Roman" w:hAnsi="Calibri" w:cs="Calibri"/>
+          <w:color w:val="1F2328"/>
+          <w:kern w:val="0"/>
+          <w:sz w:val="21"/>
+          <w:szCs w:val="21"/>
+          <w:lang w:eastAsia="es-MX"/>
+          <w14:ligatures w14:val="none"/>
+        </w:rPr>
+        <w:t xml:space="preserve"> nombre-del-repo </w:t>
       </w:r>
       <w:r>
         <w:rPr>
@@ -1444,6 +2810,7 @@
         </w:rPr>
         <w:t>–</w:t>
       </w:r>
+      <w:proofErr w:type="spellStart"/>
       <w:r>
         <w:rPr>
           <w:rFonts w:ascii="Calibri" w:eastAsia="Times New Roman" w:hAnsi="Calibri" w:cs="Calibri"/>
@@ -1456,6 +2823,677 @@
         </w:rPr>
         <w:t>public</w:t>
       </w:r>
+      <w:proofErr w:type="spellEnd"/>
+    </w:p>
+    <w:p>
+      <w:pPr>
+        <w:tabs>
+          <w:tab w:val="left" w:pos="916"/>
+          <w:tab w:val="left" w:pos="1832"/>
+          <w:tab w:val="left" w:pos="2748"/>
+          <w:tab w:val="left" w:pos="3664"/>
+          <w:tab w:val="left" w:pos="4580"/>
+          <w:tab w:val="left" w:pos="5496"/>
+          <w:tab w:val="left" w:pos="6412"/>
+          <w:tab w:val="left" w:pos="7328"/>
+          <w:tab w:val="left" w:pos="8244"/>
+          <w:tab w:val="left" w:pos="9160"/>
+          <w:tab w:val="left" w:pos="10076"/>
+          <w:tab w:val="left" w:pos="10992"/>
+          <w:tab w:val="left" w:pos="11908"/>
+          <w:tab w:val="left" w:pos="12824"/>
+          <w:tab w:val="left" w:pos="13740"/>
+          <w:tab w:val="left" w:pos="14656"/>
+        </w:tabs>
+        <w:spacing w:after="0" w:line="240" w:lineRule="auto"/>
+        <w:rPr>
+          <w:rFonts w:ascii="Calibri" w:eastAsia="Times New Roman" w:hAnsi="Calibri" w:cs="Calibri"/>
+          <w:color w:val="1F2328"/>
+          <w:kern w:val="0"/>
+          <w:sz w:val="21"/>
+          <w:szCs w:val="21"/>
+          <w:lang w:eastAsia="es-MX"/>
+          <w14:ligatures w14:val="none"/>
+        </w:rPr>
+      </w:pPr>
+    </w:p>
+    <w:p>
+      <w:pPr>
+        <w:tabs>
+          <w:tab w:val="left" w:pos="916"/>
+          <w:tab w:val="left" w:pos="1832"/>
+          <w:tab w:val="left" w:pos="2748"/>
+          <w:tab w:val="left" w:pos="3664"/>
+          <w:tab w:val="left" w:pos="4580"/>
+          <w:tab w:val="left" w:pos="5496"/>
+          <w:tab w:val="left" w:pos="6412"/>
+          <w:tab w:val="left" w:pos="7328"/>
+          <w:tab w:val="left" w:pos="8244"/>
+          <w:tab w:val="left" w:pos="9160"/>
+          <w:tab w:val="left" w:pos="10076"/>
+          <w:tab w:val="left" w:pos="10992"/>
+          <w:tab w:val="left" w:pos="11908"/>
+          <w:tab w:val="left" w:pos="12824"/>
+          <w:tab w:val="left" w:pos="13740"/>
+          <w:tab w:val="left" w:pos="14656"/>
+        </w:tabs>
+        <w:spacing w:after="0" w:line="240" w:lineRule="auto"/>
+        <w:rPr>
+          <w:rFonts w:ascii="Calibri" w:eastAsia="Times New Roman" w:hAnsi="Calibri" w:cs="Calibri"/>
+          <w:color w:val="1F2328"/>
+          <w:kern w:val="0"/>
+          <w:sz w:val="21"/>
+          <w:szCs w:val="21"/>
+          <w:lang w:eastAsia="es-MX"/>
+          <w14:ligatures w14:val="none"/>
+        </w:rPr>
+      </w:pPr>
+    </w:p>
+    <w:p>
+      <w:pPr>
+        <w:tabs>
+          <w:tab w:val="left" w:pos="916"/>
+          <w:tab w:val="left" w:pos="1832"/>
+          <w:tab w:val="left" w:pos="2748"/>
+          <w:tab w:val="left" w:pos="3664"/>
+          <w:tab w:val="left" w:pos="4580"/>
+          <w:tab w:val="left" w:pos="5496"/>
+          <w:tab w:val="left" w:pos="6412"/>
+          <w:tab w:val="left" w:pos="7328"/>
+          <w:tab w:val="left" w:pos="8244"/>
+          <w:tab w:val="left" w:pos="9160"/>
+          <w:tab w:val="left" w:pos="10076"/>
+          <w:tab w:val="left" w:pos="10992"/>
+          <w:tab w:val="left" w:pos="11908"/>
+          <w:tab w:val="left" w:pos="12824"/>
+          <w:tab w:val="left" w:pos="13740"/>
+          <w:tab w:val="left" w:pos="14656"/>
+        </w:tabs>
+        <w:spacing w:after="0" w:line="240" w:lineRule="auto"/>
+        <w:rPr>
+          <w:rFonts w:ascii="Calibri" w:eastAsia="Times New Roman" w:hAnsi="Calibri" w:cs="Calibri"/>
+          <w:b/>
+          <w:bCs/>
+          <w:color w:val="1F2328"/>
+          <w:kern w:val="0"/>
+          <w:sz w:val="21"/>
+          <w:szCs w:val="21"/>
+          <w:lang w:eastAsia="es-MX"/>
+          <w14:ligatures w14:val="none"/>
+        </w:rPr>
+      </w:pPr>
+      <w:r>
+        <w:rPr>
+          <w:rFonts w:ascii="Calibri" w:eastAsia="Times New Roman" w:hAnsi="Calibri" w:cs="Calibri"/>
+          <w:b/>
+          <w:bCs/>
+          <w:color w:val="1F2328"/>
+          <w:kern w:val="0"/>
+          <w:sz w:val="21"/>
+          <w:szCs w:val="21"/>
+          <w:lang w:eastAsia="es-MX"/>
+          <w14:ligatures w14:val="none"/>
+        </w:rPr>
+        <w:t xml:space="preserve">Borrar un repositorio por </w:t>
+      </w:r>
+      <w:proofErr w:type="spellStart"/>
+      <w:r>
+        <w:rPr>
+          <w:rFonts w:ascii="Calibri" w:eastAsia="Times New Roman" w:hAnsi="Calibri" w:cs="Calibri"/>
+          <w:b/>
+          <w:bCs/>
+          <w:color w:val="1F2328"/>
+          <w:kern w:val="0"/>
+          <w:sz w:val="21"/>
+          <w:szCs w:val="21"/>
+          <w:lang w:eastAsia="es-MX"/>
+          <w14:ligatures w14:val="none"/>
+        </w:rPr>
+        <w:t>GitBash</w:t>
+      </w:r>
+      <w:proofErr w:type="spellEnd"/>
+    </w:p>
+    <w:p>
+      <w:pPr>
+        <w:tabs>
+          <w:tab w:val="left" w:pos="916"/>
+          <w:tab w:val="left" w:pos="1832"/>
+          <w:tab w:val="left" w:pos="2748"/>
+          <w:tab w:val="left" w:pos="3664"/>
+          <w:tab w:val="left" w:pos="4580"/>
+          <w:tab w:val="left" w:pos="5496"/>
+          <w:tab w:val="left" w:pos="6412"/>
+          <w:tab w:val="left" w:pos="7328"/>
+          <w:tab w:val="left" w:pos="8244"/>
+          <w:tab w:val="left" w:pos="9160"/>
+          <w:tab w:val="left" w:pos="10076"/>
+          <w:tab w:val="left" w:pos="10992"/>
+          <w:tab w:val="left" w:pos="11908"/>
+          <w:tab w:val="left" w:pos="12824"/>
+          <w:tab w:val="left" w:pos="13740"/>
+          <w:tab w:val="left" w:pos="14656"/>
+        </w:tabs>
+        <w:spacing w:after="0" w:line="240" w:lineRule="auto"/>
+        <w:rPr>
+          <w:rFonts w:ascii="Calibri" w:eastAsia="Times New Roman" w:hAnsi="Calibri" w:cs="Calibri"/>
+          <w:color w:val="1F2328"/>
+          <w:kern w:val="0"/>
+          <w:sz w:val="21"/>
+          <w:szCs w:val="21"/>
+          <w:lang w:eastAsia="es-MX"/>
+          <w14:ligatures w14:val="none"/>
+        </w:rPr>
+      </w:pPr>
+    </w:p>
+    <w:p>
+      <w:pPr>
+        <w:tabs>
+          <w:tab w:val="left" w:pos="916"/>
+          <w:tab w:val="left" w:pos="1832"/>
+          <w:tab w:val="left" w:pos="2748"/>
+          <w:tab w:val="left" w:pos="3664"/>
+          <w:tab w:val="left" w:pos="4580"/>
+          <w:tab w:val="left" w:pos="5496"/>
+          <w:tab w:val="left" w:pos="6412"/>
+          <w:tab w:val="left" w:pos="7328"/>
+          <w:tab w:val="left" w:pos="8244"/>
+          <w:tab w:val="left" w:pos="9160"/>
+          <w:tab w:val="left" w:pos="10076"/>
+          <w:tab w:val="left" w:pos="10992"/>
+          <w:tab w:val="left" w:pos="11908"/>
+          <w:tab w:val="left" w:pos="12824"/>
+          <w:tab w:val="left" w:pos="13740"/>
+          <w:tab w:val="left" w:pos="14656"/>
+        </w:tabs>
+        <w:spacing w:after="0" w:line="240" w:lineRule="auto"/>
+        <w:rPr>
+          <w:rFonts w:ascii="Calibri" w:eastAsia="Times New Roman" w:hAnsi="Calibri" w:cs="Calibri"/>
+          <w:color w:val="1F2328"/>
+          <w:kern w:val="0"/>
+          <w:sz w:val="21"/>
+          <w:szCs w:val="21"/>
+          <w:lang w:eastAsia="es-MX"/>
+          <w14:ligatures w14:val="none"/>
+        </w:rPr>
+      </w:pPr>
+      <w:r>
+        <w:rPr>
+          <w:rFonts w:ascii="Calibri" w:eastAsia="Times New Roman" w:hAnsi="Calibri" w:cs="Calibri"/>
+          <w:color w:val="1F2328"/>
+          <w:kern w:val="0"/>
+          <w:sz w:val="21"/>
+          <w:szCs w:val="21"/>
+          <w:lang w:eastAsia="es-MX"/>
+          <w14:ligatures w14:val="none"/>
+        </w:rPr>
+        <w:t xml:space="preserve">Hay que </w:t>
+      </w:r>
+      <w:proofErr w:type="spellStart"/>
+      <w:r>
+        <w:rPr>
+          <w:rFonts w:ascii="Calibri" w:eastAsia="Times New Roman" w:hAnsi="Calibri" w:cs="Calibri"/>
+          <w:color w:val="1F2328"/>
+          <w:kern w:val="0"/>
+          <w:sz w:val="21"/>
+          <w:szCs w:val="21"/>
+          <w:lang w:eastAsia="es-MX"/>
+          <w14:ligatures w14:val="none"/>
+        </w:rPr>
+        <w:t>esta</w:t>
+      </w:r>
+      <w:proofErr w:type="spellEnd"/>
+      <w:r>
+        <w:rPr>
+          <w:rFonts w:ascii="Calibri" w:eastAsia="Times New Roman" w:hAnsi="Calibri" w:cs="Calibri"/>
+          <w:color w:val="1F2328"/>
+          <w:kern w:val="0"/>
+          <w:sz w:val="21"/>
+          <w:szCs w:val="21"/>
+          <w:lang w:eastAsia="es-MX"/>
+          <w14:ligatures w14:val="none"/>
+        </w:rPr>
+        <w:t xml:space="preserve"> en la raíz donde </w:t>
+      </w:r>
+      <w:proofErr w:type="spellStart"/>
+      <w:r>
+        <w:rPr>
+          <w:rFonts w:ascii="Calibri" w:eastAsia="Times New Roman" w:hAnsi="Calibri" w:cs="Calibri"/>
+          <w:color w:val="1F2328"/>
+          <w:kern w:val="0"/>
+          <w:sz w:val="21"/>
+          <w:szCs w:val="21"/>
+          <w:lang w:eastAsia="es-MX"/>
+          <w14:ligatures w14:val="none"/>
+        </w:rPr>
+        <w:t>esta</w:t>
+      </w:r>
+      <w:proofErr w:type="spellEnd"/>
+      <w:r>
+        <w:rPr>
+          <w:rFonts w:ascii="Calibri" w:eastAsia="Times New Roman" w:hAnsi="Calibri" w:cs="Calibri"/>
+          <w:color w:val="1F2328"/>
+          <w:kern w:val="0"/>
+          <w:sz w:val="21"/>
+          <w:szCs w:val="21"/>
+          <w:lang w:eastAsia="es-MX"/>
+          <w14:ligatures w14:val="none"/>
+        </w:rPr>
+        <w:t xml:space="preserve"> el repo</w:t>
+      </w:r>
+    </w:p>
+    <w:p>
+      <w:pPr>
+        <w:tabs>
+          <w:tab w:val="left" w:pos="916"/>
+          <w:tab w:val="left" w:pos="1832"/>
+          <w:tab w:val="left" w:pos="2748"/>
+          <w:tab w:val="left" w:pos="3664"/>
+          <w:tab w:val="left" w:pos="4580"/>
+          <w:tab w:val="left" w:pos="5496"/>
+          <w:tab w:val="left" w:pos="6412"/>
+          <w:tab w:val="left" w:pos="7328"/>
+          <w:tab w:val="left" w:pos="8244"/>
+          <w:tab w:val="left" w:pos="9160"/>
+          <w:tab w:val="left" w:pos="10076"/>
+          <w:tab w:val="left" w:pos="10992"/>
+          <w:tab w:val="left" w:pos="11908"/>
+          <w:tab w:val="left" w:pos="12824"/>
+          <w:tab w:val="left" w:pos="13740"/>
+          <w:tab w:val="left" w:pos="14656"/>
+        </w:tabs>
+        <w:spacing w:after="0" w:line="240" w:lineRule="auto"/>
+        <w:rPr>
+          <w:rFonts w:ascii="Calibri" w:eastAsia="Times New Roman" w:hAnsi="Calibri" w:cs="Calibri"/>
+          <w:color w:val="1F2328"/>
+          <w:kern w:val="0"/>
+          <w:sz w:val="21"/>
+          <w:szCs w:val="21"/>
+          <w:lang w:eastAsia="es-MX"/>
+          <w14:ligatures w14:val="none"/>
+        </w:rPr>
+      </w:pPr>
+    </w:p>
+    <w:p>
+      <w:pPr>
+        <w:tabs>
+          <w:tab w:val="left" w:pos="916"/>
+          <w:tab w:val="left" w:pos="1832"/>
+          <w:tab w:val="left" w:pos="2748"/>
+          <w:tab w:val="left" w:pos="3664"/>
+          <w:tab w:val="left" w:pos="4580"/>
+          <w:tab w:val="left" w:pos="5496"/>
+          <w:tab w:val="left" w:pos="6412"/>
+          <w:tab w:val="left" w:pos="7328"/>
+          <w:tab w:val="left" w:pos="8244"/>
+          <w:tab w:val="left" w:pos="9160"/>
+          <w:tab w:val="left" w:pos="10076"/>
+          <w:tab w:val="left" w:pos="10992"/>
+          <w:tab w:val="left" w:pos="11908"/>
+          <w:tab w:val="left" w:pos="12824"/>
+          <w:tab w:val="left" w:pos="13740"/>
+          <w:tab w:val="left" w:pos="14656"/>
+        </w:tabs>
+        <w:spacing w:after="0" w:line="240" w:lineRule="auto"/>
+        <w:rPr>
+          <w:rFonts w:ascii="Calibri" w:eastAsia="Times New Roman" w:hAnsi="Calibri" w:cs="Calibri"/>
+          <w:color w:val="1F2328"/>
+          <w:kern w:val="0"/>
+          <w:sz w:val="21"/>
+          <w:szCs w:val="21"/>
+          <w:lang w:eastAsia="es-MX"/>
+          <w14:ligatures w14:val="none"/>
+        </w:rPr>
+      </w:pPr>
+      <w:r>
+        <w:rPr>
+          <w:rFonts w:ascii="Calibri" w:eastAsia="Times New Roman" w:hAnsi="Calibri" w:cs="Calibri"/>
+          <w:color w:val="1F2328"/>
+          <w:kern w:val="0"/>
+          <w:sz w:val="21"/>
+          <w:szCs w:val="21"/>
+          <w:lang w:eastAsia="es-MX"/>
+          <w14:ligatures w14:val="none"/>
+        </w:rPr>
+        <w:tab/>
+      </w:r>
+      <w:proofErr w:type="spellStart"/>
+      <w:r>
+        <w:rPr>
+          <w:rFonts w:ascii="Calibri" w:eastAsia="Times New Roman" w:hAnsi="Calibri" w:cs="Calibri"/>
+          <w:color w:val="1F2328"/>
+          <w:kern w:val="0"/>
+          <w:sz w:val="21"/>
+          <w:szCs w:val="21"/>
+          <w:lang w:eastAsia="es-MX"/>
+          <w14:ligatures w14:val="none"/>
+        </w:rPr>
+        <w:t>gh</w:t>
+      </w:r>
+      <w:proofErr w:type="spellEnd"/>
+      <w:r>
+        <w:rPr>
+          <w:rFonts w:ascii="Calibri" w:eastAsia="Times New Roman" w:hAnsi="Calibri" w:cs="Calibri"/>
+          <w:color w:val="1F2328"/>
+          <w:kern w:val="0"/>
+          <w:sz w:val="21"/>
+          <w:szCs w:val="21"/>
+          <w:lang w:eastAsia="es-MX"/>
+          <w14:ligatures w14:val="none"/>
+        </w:rPr>
+        <w:t xml:space="preserve"> repo </w:t>
+      </w:r>
+      <w:proofErr w:type="spellStart"/>
+      <w:r>
+        <w:rPr>
+          <w:rFonts w:ascii="Calibri" w:eastAsia="Times New Roman" w:hAnsi="Calibri" w:cs="Calibri"/>
+          <w:color w:val="1F2328"/>
+          <w:kern w:val="0"/>
+          <w:sz w:val="21"/>
+          <w:szCs w:val="21"/>
+          <w:lang w:eastAsia="es-MX"/>
+          <w14:ligatures w14:val="none"/>
+        </w:rPr>
+        <w:t>delete</w:t>
+      </w:r>
+      <w:proofErr w:type="spellEnd"/>
+      <w:r>
+        <w:rPr>
+          <w:rFonts w:ascii="Calibri" w:eastAsia="Times New Roman" w:hAnsi="Calibri" w:cs="Calibri"/>
+          <w:color w:val="1F2328"/>
+          <w:kern w:val="0"/>
+          <w:sz w:val="21"/>
+          <w:szCs w:val="21"/>
+          <w:lang w:eastAsia="es-MX"/>
+          <w14:ligatures w14:val="none"/>
+        </w:rPr>
+        <w:t xml:space="preserve"> </w:t>
+      </w:r>
+      <w:proofErr w:type="spellStart"/>
+      <w:r>
+        <w:rPr>
+          <w:rFonts w:ascii="Calibri" w:eastAsia="Times New Roman" w:hAnsi="Calibri" w:cs="Calibri"/>
+          <w:color w:val="1F2328"/>
+          <w:kern w:val="0"/>
+          <w:sz w:val="21"/>
+          <w:szCs w:val="21"/>
+          <w:lang w:eastAsia="es-MX"/>
+          <w14:ligatures w14:val="none"/>
+        </w:rPr>
+        <w:t>GugliemoTS</w:t>
+      </w:r>
+      <w:proofErr w:type="spellEnd"/>
+      <w:r>
+        <w:rPr>
+          <w:rFonts w:ascii="Calibri" w:eastAsia="Times New Roman" w:hAnsi="Calibri" w:cs="Calibri"/>
+          <w:color w:val="1F2328"/>
+          <w:kern w:val="0"/>
+          <w:sz w:val="21"/>
+          <w:szCs w:val="21"/>
+          <w:lang w:eastAsia="es-MX"/>
+          <w14:ligatures w14:val="none"/>
+        </w:rPr>
+        <w:t>/nombre repo</w:t>
+      </w:r>
+      <w:r>
+        <w:rPr>
+          <w:rFonts w:ascii="Calibri" w:eastAsia="Times New Roman" w:hAnsi="Calibri" w:cs="Calibri"/>
+          <w:color w:val="1F2328"/>
+          <w:kern w:val="0"/>
+          <w:sz w:val="21"/>
+          <w:szCs w:val="21"/>
+          <w:lang w:eastAsia="es-MX"/>
+          <w14:ligatures w14:val="none"/>
+        </w:rPr>
+        <w:t xml:space="preserve"> --yes</w:t>
+      </w:r>
+    </w:p>
+    <w:p>
+      <w:pPr>
+        <w:tabs>
+          <w:tab w:val="left" w:pos="916"/>
+          <w:tab w:val="left" w:pos="1832"/>
+          <w:tab w:val="left" w:pos="2748"/>
+          <w:tab w:val="left" w:pos="3664"/>
+          <w:tab w:val="left" w:pos="4580"/>
+          <w:tab w:val="left" w:pos="5496"/>
+          <w:tab w:val="left" w:pos="6412"/>
+          <w:tab w:val="left" w:pos="7328"/>
+          <w:tab w:val="left" w:pos="8244"/>
+          <w:tab w:val="left" w:pos="9160"/>
+          <w:tab w:val="left" w:pos="10076"/>
+          <w:tab w:val="left" w:pos="10992"/>
+          <w:tab w:val="left" w:pos="11908"/>
+          <w:tab w:val="left" w:pos="12824"/>
+          <w:tab w:val="left" w:pos="13740"/>
+          <w:tab w:val="left" w:pos="14656"/>
+        </w:tabs>
+        <w:spacing w:after="0" w:line="240" w:lineRule="auto"/>
+        <w:rPr>
+          <w:rFonts w:ascii="Calibri" w:eastAsia="Times New Roman" w:hAnsi="Calibri" w:cs="Calibri"/>
+          <w:color w:val="1F2328"/>
+          <w:kern w:val="0"/>
+          <w:sz w:val="21"/>
+          <w:szCs w:val="21"/>
+          <w:lang w:eastAsia="es-MX"/>
+          <w14:ligatures w14:val="none"/>
+        </w:rPr>
+      </w:pPr>
+    </w:p>
+    <w:p>
+      <w:pPr>
+        <w:tabs>
+          <w:tab w:val="left" w:pos="916"/>
+          <w:tab w:val="left" w:pos="1832"/>
+          <w:tab w:val="left" w:pos="2748"/>
+          <w:tab w:val="left" w:pos="3664"/>
+          <w:tab w:val="left" w:pos="4580"/>
+          <w:tab w:val="left" w:pos="5496"/>
+          <w:tab w:val="left" w:pos="6412"/>
+          <w:tab w:val="left" w:pos="7328"/>
+          <w:tab w:val="left" w:pos="8244"/>
+          <w:tab w:val="left" w:pos="9160"/>
+          <w:tab w:val="left" w:pos="10076"/>
+          <w:tab w:val="left" w:pos="10992"/>
+          <w:tab w:val="left" w:pos="11908"/>
+          <w:tab w:val="left" w:pos="12824"/>
+          <w:tab w:val="left" w:pos="13740"/>
+          <w:tab w:val="left" w:pos="14656"/>
+        </w:tabs>
+        <w:spacing w:after="0" w:line="240" w:lineRule="auto"/>
+        <w:rPr>
+          <w:rFonts w:ascii="Calibri" w:eastAsia="Times New Roman" w:hAnsi="Calibri" w:cs="Calibri"/>
+          <w:color w:val="1F2328"/>
+          <w:kern w:val="0"/>
+          <w:sz w:val="21"/>
+          <w:szCs w:val="21"/>
+          <w:lang w:eastAsia="es-MX"/>
+          <w14:ligatures w14:val="none"/>
+        </w:rPr>
+      </w:pPr>
+    </w:p>
+    <w:p>
+      <w:pPr>
+        <w:tabs>
+          <w:tab w:val="left" w:pos="916"/>
+          <w:tab w:val="left" w:pos="1832"/>
+          <w:tab w:val="left" w:pos="2748"/>
+          <w:tab w:val="left" w:pos="3664"/>
+          <w:tab w:val="left" w:pos="4580"/>
+          <w:tab w:val="left" w:pos="5496"/>
+          <w:tab w:val="left" w:pos="6412"/>
+          <w:tab w:val="left" w:pos="7328"/>
+          <w:tab w:val="left" w:pos="8244"/>
+          <w:tab w:val="left" w:pos="9160"/>
+          <w:tab w:val="left" w:pos="10076"/>
+          <w:tab w:val="left" w:pos="10992"/>
+          <w:tab w:val="left" w:pos="11908"/>
+          <w:tab w:val="left" w:pos="12824"/>
+          <w:tab w:val="left" w:pos="13740"/>
+          <w:tab w:val="left" w:pos="14656"/>
+        </w:tabs>
+        <w:spacing w:after="0" w:line="240" w:lineRule="auto"/>
+        <w:rPr>
+          <w:rFonts w:ascii="Calibri" w:eastAsia="Times New Roman" w:hAnsi="Calibri" w:cs="Calibri"/>
+          <w:color w:val="1F2328"/>
+          <w:kern w:val="0"/>
+          <w:sz w:val="21"/>
+          <w:szCs w:val="21"/>
+          <w:lang w:eastAsia="es-MX"/>
+          <w14:ligatures w14:val="none"/>
+        </w:rPr>
+      </w:pPr>
+      <w:r>
+        <w:rPr>
+          <w:rFonts w:ascii="Calibri" w:eastAsia="Times New Roman" w:hAnsi="Calibri" w:cs="Calibri"/>
+          <w:b/>
+          <w:bCs/>
+          <w:color w:val="1F2328"/>
+          <w:kern w:val="0"/>
+          <w:sz w:val="21"/>
+          <w:szCs w:val="21"/>
+          <w:lang w:eastAsia="es-MX"/>
+          <w14:ligatures w14:val="none"/>
+        </w:rPr>
+        <w:t>PS C:\Users\Guillermo Tessada\</w:t>
+      </w:r>
+      <w:proofErr w:type="spellStart"/>
+      <w:r>
+        <w:rPr>
+          <w:rFonts w:ascii="Calibri" w:eastAsia="Times New Roman" w:hAnsi="Calibri" w:cs="Calibri"/>
+          <w:b/>
+          <w:bCs/>
+          <w:color w:val="1F2328"/>
+          <w:kern w:val="0"/>
+          <w:sz w:val="21"/>
+          <w:szCs w:val="21"/>
+          <w:lang w:eastAsia="es-MX"/>
+          <w14:ligatures w14:val="none"/>
+        </w:rPr>
+        <w:t>Documents</w:t>
+      </w:r>
+      <w:proofErr w:type="spellEnd"/>
+      <w:r>
+        <w:rPr>
+          <w:rFonts w:ascii="Calibri" w:eastAsia="Times New Roman" w:hAnsi="Calibri" w:cs="Calibri"/>
+          <w:b/>
+          <w:bCs/>
+          <w:color w:val="1F2328"/>
+          <w:kern w:val="0"/>
+          <w:sz w:val="21"/>
+          <w:szCs w:val="21"/>
+          <w:lang w:eastAsia="es-MX"/>
+          <w14:ligatures w14:val="none"/>
+        </w:rPr>
+        <w:t>\</w:t>
+      </w:r>
+      <w:proofErr w:type="spellStart"/>
+      <w:r>
+        <w:rPr>
+          <w:rFonts w:ascii="Calibri" w:eastAsia="Times New Roman" w:hAnsi="Calibri" w:cs="Calibri"/>
+          <w:b/>
+          <w:bCs/>
+          <w:color w:val="1F2328"/>
+          <w:kern w:val="0"/>
+          <w:sz w:val="21"/>
+          <w:szCs w:val="21"/>
+          <w:lang w:eastAsia="es-MX"/>
+          <w14:ligatures w14:val="none"/>
+        </w:rPr>
+        <w:t>GIT_GuglielmoTS</w:t>
+      </w:r>
+      <w:proofErr w:type="spellEnd"/>
+      <w:r>
+        <w:rPr>
+          <w:rFonts w:ascii="Calibri" w:eastAsia="Times New Roman" w:hAnsi="Calibri" w:cs="Calibri"/>
+          <w:b/>
+          <w:bCs/>
+          <w:color w:val="1F2328"/>
+          <w:kern w:val="0"/>
+          <w:sz w:val="21"/>
+          <w:szCs w:val="21"/>
+          <w:lang w:eastAsia="es-MX"/>
+          <w14:ligatures w14:val="none"/>
+        </w:rPr>
+        <w:t>\CODIGO_PYTHON&gt;</w:t>
+      </w:r>
+      <w:r>
+        <w:rPr>
+          <w:rFonts w:ascii="Calibri" w:eastAsia="Times New Roman" w:hAnsi="Calibri" w:cs="Calibri"/>
+          <w:color w:val="1F2328"/>
+          <w:kern w:val="0"/>
+          <w:sz w:val="21"/>
+          <w:szCs w:val="21"/>
+          <w:lang w:eastAsia="es-MX"/>
+          <w14:ligatures w14:val="none"/>
+        </w:rPr>
+        <w:t xml:space="preserve"> </w:t>
+      </w:r>
+      <w:proofErr w:type="spellStart"/>
+      <w:r>
+        <w:rPr>
+          <w:rFonts w:ascii="Calibri" w:eastAsia="Times New Roman" w:hAnsi="Calibri" w:cs="Calibri"/>
+          <w:color w:val="1F2328"/>
+          <w:kern w:val="0"/>
+          <w:sz w:val="21"/>
+          <w:szCs w:val="21"/>
+          <w:lang w:eastAsia="es-MX"/>
+          <w14:ligatures w14:val="none"/>
+        </w:rPr>
+        <w:t>gh</w:t>
+      </w:r>
+      <w:proofErr w:type="spellEnd"/>
+      <w:r>
+        <w:rPr>
+          <w:rFonts w:ascii="Calibri" w:eastAsia="Times New Roman" w:hAnsi="Calibri" w:cs="Calibri"/>
+          <w:color w:val="1F2328"/>
+          <w:kern w:val="0"/>
+          <w:sz w:val="21"/>
+          <w:szCs w:val="21"/>
+          <w:lang w:eastAsia="es-MX"/>
+          <w14:ligatures w14:val="none"/>
+        </w:rPr>
+        <w:t xml:space="preserve"> repo </w:t>
+      </w:r>
+      <w:proofErr w:type="spellStart"/>
+      <w:r>
+        <w:rPr>
+          <w:rFonts w:ascii="Calibri" w:eastAsia="Times New Roman" w:hAnsi="Calibri" w:cs="Calibri"/>
+          <w:color w:val="1F2328"/>
+          <w:kern w:val="0"/>
+          <w:sz w:val="21"/>
+          <w:szCs w:val="21"/>
+          <w:lang w:eastAsia="es-MX"/>
+          <w14:ligatures w14:val="none"/>
+        </w:rPr>
+        <w:t>create</w:t>
+      </w:r>
+      <w:proofErr w:type="spellEnd"/>
+      <w:r>
+        <w:rPr>
+          <w:rFonts w:ascii="Calibri" w:eastAsia="Times New Roman" w:hAnsi="Calibri" w:cs="Calibri"/>
+          <w:color w:val="1F2328"/>
+          <w:kern w:val="0"/>
+          <w:sz w:val="21"/>
+          <w:szCs w:val="21"/>
+          <w:lang w:eastAsia="es-MX"/>
+          <w14:ligatures w14:val="none"/>
+        </w:rPr>
+        <w:t xml:space="preserve"> CODIGO_PYTHON --</w:t>
+      </w:r>
+      <w:proofErr w:type="spellStart"/>
+      <w:r>
+        <w:rPr>
+          <w:rFonts w:ascii="Calibri" w:eastAsia="Times New Roman" w:hAnsi="Calibri" w:cs="Calibri"/>
+          <w:color w:val="1F2328"/>
+          <w:kern w:val="0"/>
+          <w:sz w:val="21"/>
+          <w:szCs w:val="21"/>
+          <w:lang w:eastAsia="es-MX"/>
+          <w14:ligatures w14:val="none"/>
+        </w:rPr>
+        <w:t>public</w:t>
+      </w:r>
+      <w:proofErr w:type="spellEnd"/>
     </w:p>
     <w:p>
       <w:pPr>

</xml_diff>